<commit_message>
add Routes and Redirect for users
</commit_message>
<xml_diff>
--- a/notes/notes.docx
+++ b/notes/notes.docx
@@ -18,6 +18,39 @@
           <w:highlight w:val="yellow"/>
         </w:rPr>
         <w:t>Тестовое задание</w:t>
+      </w:r>
+    </w:p>
+    <w:p>
+      <w:pPr>
+        <w:spacing w:after="0"/>
+        <w:jc w:val="center"/>
+        <w:rPr>
+          <w:sz w:val="36"/>
+          <w:szCs w:val="36"/>
+        </w:rPr>
+      </w:pPr>
+    </w:p>
+    <w:p>
+      <w:pPr>
+        <w:pStyle w:val="ListParagraph"/>
+        <w:numPr>
+          <w:ilvl w:val="0"/>
+          <w:numId w:val="1"/>
+        </w:numPr>
+        <w:spacing w:after="0"/>
+        <w:jc w:val="center"/>
+        <w:rPr>
+          <w:sz w:val="36"/>
+          <w:szCs w:val="36"/>
+        </w:rPr>
+      </w:pPr>
+      <w:r>
+        <w:rPr>
+          <w:sz w:val="36"/>
+          <w:szCs w:val="36"/>
+          <w:highlight w:val="cyan"/>
+        </w:rPr>
+        <w:t>Запуск проекта, подключения стора</w:t>
       </w:r>
     </w:p>
     <w:p>
@@ -89,7 +122,6 @@
         <w:rPr>
           <w:sz w:val="24"/>
           <w:szCs w:val="24"/>
-          <w:lang w:val="en-US"/>
         </w:rPr>
         <w:t xml:space="preserve"> – </w:t>
       </w:r>
@@ -129,6 +161,84 @@
           <w:lang w:val="en-US"/>
         </w:rPr>
         <w:t>eact</w:t>
+      </w:r>
+      <w:r>
+        <w:rPr>
+          <w:b/>
+          <w:bCs/>
+          <w:sz w:val="24"/>
+          <w:szCs w:val="24"/>
+        </w:rPr>
+        <w:t>-</w:t>
+      </w:r>
+      <w:r>
+        <w:rPr>
+          <w:b/>
+          <w:bCs/>
+          <w:sz w:val="24"/>
+          <w:szCs w:val="24"/>
+          <w:lang w:val="en-US"/>
+        </w:rPr>
+        <w:t>router</w:t>
+      </w:r>
+      <w:r>
+        <w:rPr>
+          <w:b/>
+          <w:bCs/>
+          <w:sz w:val="24"/>
+          <w:szCs w:val="24"/>
+        </w:rPr>
+        <w:t>-</w:t>
+      </w:r>
+      <w:proofErr w:type="spellStart"/>
+      <w:r>
+        <w:rPr>
+          <w:b/>
+          <w:bCs/>
+          <w:sz w:val="24"/>
+          <w:szCs w:val="24"/>
+          <w:lang w:val="en-US"/>
+        </w:rPr>
+        <w:t>dom</w:t>
+      </w:r>
+      <w:proofErr w:type="spellEnd"/>
+      <w:r>
+        <w:rPr>
+          <w:b/>
+          <w:bCs/>
+          <w:sz w:val="24"/>
+          <w:szCs w:val="24"/>
+        </w:rPr>
+        <w:t>, @</w:t>
+      </w:r>
+      <w:r>
+        <w:rPr>
+          <w:b/>
+          <w:bCs/>
+          <w:sz w:val="24"/>
+          <w:szCs w:val="24"/>
+          <w:lang w:val="en-US"/>
+        </w:rPr>
+        <w:t>types</w:t>
+      </w:r>
+      <w:r>
+        <w:rPr>
+          <w:b/>
+          <w:bCs/>
+          <w:sz w:val="24"/>
+          <w:szCs w:val="24"/>
+        </w:rPr>
+        <w:t>/</w:t>
+      </w:r>
+      <w:r>
+        <w:rPr>
+          <w:b/>
+          <w:bCs/>
+          <w:sz w:val="24"/>
+          <w:szCs w:val="24"/>
+          <w:lang w:val="en-US"/>
+        </w:rPr>
+        <w:t>react</w:t>
       </w:r>
       <w:r>
         <w:rPr>
@@ -1290,7 +1400,7 @@
           <w:sz w:val="24"/>
           <w:szCs w:val="24"/>
         </w:rPr>
-        <w:t xml:space="preserve"> </w:t>
+        <w:t>.</w:t>
       </w:r>
     </w:p>
     <w:p>
@@ -1300,6 +1410,4230 @@
         <w:rPr>
           <w:sz w:val="24"/>
           <w:szCs w:val="24"/>
+        </w:rPr>
+      </w:pPr>
+      <w:r>
+        <w:rPr>
+          <w:sz w:val="24"/>
+          <w:szCs w:val="24"/>
+        </w:rPr>
+        <w:t>Итого мы создали изначальные файлы и папки, которые понадобятся для дальнейшей работы.</w:t>
+      </w:r>
+    </w:p>
+    <w:p>
+      <w:pPr>
+        <w:spacing w:after="0"/>
+        <w:ind w:firstLine="450"/>
+        <w:rPr>
+          <w:sz w:val="24"/>
+          <w:szCs w:val="24"/>
+        </w:rPr>
+      </w:pPr>
+    </w:p>
+    <w:p>
+      <w:pPr>
+        <w:pStyle w:val="ListParagraph"/>
+        <w:numPr>
+          <w:ilvl w:val="0"/>
+          <w:numId w:val="1"/>
+        </w:numPr>
+        <w:spacing w:after="0"/>
+        <w:jc w:val="center"/>
+        <w:rPr>
+          <w:sz w:val="36"/>
+          <w:szCs w:val="36"/>
+          <w:highlight w:val="cyan"/>
+        </w:rPr>
+      </w:pPr>
+      <w:r>
+        <w:rPr>
+          <w:sz w:val="36"/>
+          <w:szCs w:val="36"/>
+          <w:highlight w:val="cyan"/>
+        </w:rPr>
+        <w:t>Постраничная навигация</w:t>
+      </w:r>
+    </w:p>
+    <w:p>
+      <w:pPr>
+        <w:spacing w:after="0"/>
+        <w:jc w:val="center"/>
+      </w:pPr>
+    </w:p>
+    <w:p>
+      <w:pPr>
+        <w:spacing w:after="0"/>
+        <w:ind w:firstLine="450"/>
+        <w:rPr>
+          <w:b/>
+          <w:bCs/>
+          <w:sz w:val="24"/>
+          <w:szCs w:val="24"/>
+        </w:rPr>
+      </w:pPr>
+      <w:r>
+        <w:rPr>
+          <w:b/>
+          <w:bCs/>
+          <w:sz w:val="24"/>
+          <w:szCs w:val="24"/>
+        </w:rPr>
+        <w:t>- Описываем роутер</w:t>
+      </w:r>
+    </w:p>
+    <w:p>
+      <w:pPr>
+        <w:spacing w:after="0"/>
+        <w:ind w:firstLine="450"/>
+        <w:rPr>
+          <w:sz w:val="24"/>
+          <w:szCs w:val="24"/>
+        </w:rPr>
+      </w:pPr>
+      <w:r>
+        <w:rPr>
+          <w:sz w:val="24"/>
+          <w:szCs w:val="24"/>
+        </w:rPr>
+        <w:t xml:space="preserve">Создадим папку </w:t>
+      </w:r>
+      <w:r>
+        <w:rPr>
+          <w:b/>
+          <w:bCs/>
+          <w:sz w:val="24"/>
+          <w:szCs w:val="24"/>
+          <w:lang w:val="en-US"/>
+        </w:rPr>
+        <w:t>router</w:t>
+      </w:r>
+      <w:r>
+        <w:rPr>
+          <w:sz w:val="24"/>
+          <w:szCs w:val="24"/>
+        </w:rPr>
+        <w:t xml:space="preserve"> в которой будет находиться файл </w:t>
+      </w:r>
+      <w:r>
+        <w:rPr>
+          <w:sz w:val="24"/>
+          <w:szCs w:val="24"/>
+          <w:lang w:val="en-US"/>
+        </w:rPr>
+        <w:t>index</w:t>
+      </w:r>
+      <w:r>
+        <w:rPr>
+          <w:sz w:val="24"/>
+          <w:szCs w:val="24"/>
+        </w:rPr>
+        <w:t>.</w:t>
+      </w:r>
+      <w:r>
+        <w:rPr>
+          <w:sz w:val="24"/>
+          <w:szCs w:val="24"/>
+          <w:lang w:val="en-US"/>
+        </w:rPr>
+        <w:t>ts</w:t>
+      </w:r>
+      <w:r>
+        <w:rPr>
+          <w:sz w:val="24"/>
+          <w:szCs w:val="24"/>
+        </w:rPr>
+        <w:t xml:space="preserve">. </w:t>
+      </w:r>
+      <w:r>
+        <w:rPr>
+          <w:sz w:val="24"/>
+          <w:szCs w:val="24"/>
+        </w:rPr>
+        <w:t xml:space="preserve">В нем будем </w:t>
+      </w:r>
+      <w:r>
+        <w:rPr>
+          <w:b/>
+          <w:bCs/>
+          <w:sz w:val="24"/>
+          <w:szCs w:val="24"/>
+        </w:rPr>
+        <w:t xml:space="preserve">описывать </w:t>
+      </w:r>
+      <w:r>
+        <w:rPr>
+          <w:sz w:val="24"/>
+          <w:szCs w:val="24"/>
+        </w:rPr>
+        <w:t>все маршруты, используемые в приложении.</w:t>
+      </w:r>
+    </w:p>
+    <w:p>
+      <w:pPr>
+        <w:spacing w:after="0"/>
+        <w:ind w:firstLine="450"/>
+        <w:rPr>
+          <w:sz w:val="24"/>
+          <w:szCs w:val="24"/>
+        </w:rPr>
+      </w:pPr>
+      <w:r>
+        <w:rPr>
+          <w:sz w:val="24"/>
+          <w:szCs w:val="24"/>
+        </w:rPr>
+        <w:t xml:space="preserve">В файле будем использовать </w:t>
+      </w:r>
+      <w:r>
+        <w:rPr>
+          <w:sz w:val="24"/>
+          <w:szCs w:val="24"/>
+          <w:lang w:val="en-US"/>
+        </w:rPr>
+        <w:t>enum</w:t>
+      </w:r>
+      <w:r>
+        <w:rPr>
+          <w:sz w:val="24"/>
+          <w:szCs w:val="24"/>
+        </w:rPr>
+        <w:t>.</w:t>
+      </w:r>
+      <w:r>
+        <w:rPr>
+          <w:sz w:val="24"/>
+          <w:szCs w:val="24"/>
+        </w:rPr>
+        <w:t xml:space="preserve"> Он будет словарем, в котором мы опишем пути и сможем их потом быстро поменять не переписывая все приложение:</w:t>
+      </w:r>
+    </w:p>
+    <w:p>
+      <w:pPr>
+        <w:pStyle w:val="HTMLPreformatted"/>
+        <w:shd w:val="clear" w:color="auto" w:fill="272822"/>
+        <w:rPr>
+          <w:color w:val="F8F8F2"/>
+          <w:sz w:val="21"/>
+          <w:szCs w:val="21"/>
+          <w:lang w:val="ru-RU"/>
+        </w:rPr>
+      </w:pPr>
+      <w:r>
+        <w:rPr>
+          <w:color w:val="F92672"/>
+          <w:sz w:val="21"/>
+          <w:szCs w:val="21"/>
+        </w:rPr>
+        <w:t>import</w:t>
+      </w:r>
+      <w:r>
+        <w:rPr>
+          <w:color w:val="F92672"/>
+          <w:sz w:val="21"/>
+          <w:szCs w:val="21"/>
+          <w:lang w:val="ru-RU"/>
+        </w:rPr>
+        <w:t xml:space="preserve"> </w:t>
+      </w:r>
+      <w:r>
+        <w:rPr>
+          <w:color w:val="A6E22E"/>
+          <w:sz w:val="21"/>
+          <w:szCs w:val="21"/>
+        </w:rPr>
+        <w:t>Login</w:t>
+      </w:r>
+      <w:r>
+        <w:rPr>
+          <w:color w:val="A6E22E"/>
+          <w:sz w:val="21"/>
+          <w:szCs w:val="21"/>
+          <w:lang w:val="ru-RU"/>
+        </w:rPr>
+        <w:t xml:space="preserve"> </w:t>
+      </w:r>
+      <w:r>
+        <w:rPr>
+          <w:color w:val="F92672"/>
+          <w:sz w:val="21"/>
+          <w:szCs w:val="21"/>
+        </w:rPr>
+        <w:t>from</w:t>
+      </w:r>
+      <w:r>
+        <w:rPr>
+          <w:color w:val="F92672"/>
+          <w:sz w:val="21"/>
+          <w:szCs w:val="21"/>
+          <w:lang w:val="ru-RU"/>
+        </w:rPr>
+        <w:t xml:space="preserve"> </w:t>
+      </w:r>
+      <w:r>
+        <w:rPr>
+          <w:color w:val="E6DB74"/>
+          <w:sz w:val="21"/>
+          <w:szCs w:val="21"/>
+          <w:lang w:val="ru-RU"/>
+        </w:rPr>
+        <w:t>"../</w:t>
+      </w:r>
+      <w:r>
+        <w:rPr>
+          <w:color w:val="E6DB74"/>
+          <w:sz w:val="21"/>
+          <w:szCs w:val="21"/>
+        </w:rPr>
+        <w:t>pages</w:t>
+      </w:r>
+      <w:r>
+        <w:rPr>
+          <w:color w:val="E6DB74"/>
+          <w:sz w:val="21"/>
+          <w:szCs w:val="21"/>
+          <w:lang w:val="ru-RU"/>
+        </w:rPr>
+        <w:t>/</w:t>
+      </w:r>
+      <w:r>
+        <w:rPr>
+          <w:color w:val="E6DB74"/>
+          <w:sz w:val="21"/>
+          <w:szCs w:val="21"/>
+        </w:rPr>
+        <w:t>Login</w:t>
+      </w:r>
+      <w:r>
+        <w:rPr>
+          <w:color w:val="E6DB74"/>
+          <w:sz w:val="21"/>
+          <w:szCs w:val="21"/>
+          <w:lang w:val="ru-RU"/>
+        </w:rPr>
+        <w:t>"</w:t>
+      </w:r>
+      <w:r>
+        <w:rPr>
+          <w:color w:val="CC7832"/>
+          <w:sz w:val="21"/>
+          <w:szCs w:val="21"/>
+          <w:lang w:val="ru-RU"/>
+        </w:rPr>
+        <w:t>;</w:t>
+      </w:r>
+      <w:r>
+        <w:rPr>
+          <w:color w:val="CC7832"/>
+          <w:sz w:val="21"/>
+          <w:szCs w:val="21"/>
+          <w:lang w:val="ru-RU"/>
+        </w:rPr>
+        <w:br/>
+      </w:r>
+      <w:r>
+        <w:rPr>
+          <w:color w:val="F92672"/>
+          <w:sz w:val="21"/>
+          <w:szCs w:val="21"/>
+        </w:rPr>
+        <w:t>import</w:t>
+      </w:r>
+      <w:r>
+        <w:rPr>
+          <w:color w:val="F92672"/>
+          <w:sz w:val="21"/>
+          <w:szCs w:val="21"/>
+          <w:lang w:val="ru-RU"/>
+        </w:rPr>
+        <w:t xml:space="preserve"> </w:t>
+      </w:r>
+      <w:r>
+        <w:rPr>
+          <w:color w:val="A6E22E"/>
+          <w:sz w:val="21"/>
+          <w:szCs w:val="21"/>
+        </w:rPr>
+        <w:t>Event</w:t>
+      </w:r>
+      <w:r>
+        <w:rPr>
+          <w:color w:val="A6E22E"/>
+          <w:sz w:val="21"/>
+          <w:szCs w:val="21"/>
+          <w:lang w:val="ru-RU"/>
+        </w:rPr>
+        <w:t xml:space="preserve"> </w:t>
+      </w:r>
+      <w:r>
+        <w:rPr>
+          <w:color w:val="F92672"/>
+          <w:sz w:val="21"/>
+          <w:szCs w:val="21"/>
+        </w:rPr>
+        <w:t>from</w:t>
+      </w:r>
+      <w:r>
+        <w:rPr>
+          <w:color w:val="F92672"/>
+          <w:sz w:val="21"/>
+          <w:szCs w:val="21"/>
+          <w:lang w:val="ru-RU"/>
+        </w:rPr>
+        <w:t xml:space="preserve"> </w:t>
+      </w:r>
+      <w:r>
+        <w:rPr>
+          <w:color w:val="E6DB74"/>
+          <w:sz w:val="21"/>
+          <w:szCs w:val="21"/>
+          <w:lang w:val="ru-RU"/>
+        </w:rPr>
+        <w:t>"../</w:t>
+      </w:r>
+      <w:r>
+        <w:rPr>
+          <w:color w:val="E6DB74"/>
+          <w:sz w:val="21"/>
+          <w:szCs w:val="21"/>
+        </w:rPr>
+        <w:t>pages</w:t>
+      </w:r>
+      <w:r>
+        <w:rPr>
+          <w:color w:val="E6DB74"/>
+          <w:sz w:val="21"/>
+          <w:szCs w:val="21"/>
+          <w:lang w:val="ru-RU"/>
+        </w:rPr>
+        <w:t>/</w:t>
+      </w:r>
+      <w:r>
+        <w:rPr>
+          <w:color w:val="E6DB74"/>
+          <w:sz w:val="21"/>
+          <w:szCs w:val="21"/>
+        </w:rPr>
+        <w:t>Event</w:t>
+      </w:r>
+      <w:r>
+        <w:rPr>
+          <w:color w:val="E6DB74"/>
+          <w:sz w:val="21"/>
+          <w:szCs w:val="21"/>
+          <w:lang w:val="ru-RU"/>
+        </w:rPr>
+        <w:t>"</w:t>
+      </w:r>
+      <w:r>
+        <w:rPr>
+          <w:color w:val="CC7832"/>
+          <w:sz w:val="21"/>
+          <w:szCs w:val="21"/>
+          <w:lang w:val="ru-RU"/>
+        </w:rPr>
+        <w:t>;</w:t>
+      </w:r>
+      <w:r>
+        <w:rPr>
+          <w:color w:val="CC7832"/>
+          <w:sz w:val="21"/>
+          <w:szCs w:val="21"/>
+          <w:lang w:val="ru-RU"/>
+        </w:rPr>
+        <w:br/>
+      </w:r>
+      <w:r>
+        <w:rPr>
+          <w:color w:val="CC7832"/>
+          <w:sz w:val="21"/>
+          <w:szCs w:val="21"/>
+          <w:lang w:val="ru-RU"/>
+        </w:rPr>
+        <w:br/>
+      </w:r>
+      <w:r>
+        <w:rPr>
+          <w:color w:val="F92672"/>
+          <w:sz w:val="21"/>
+          <w:szCs w:val="21"/>
+        </w:rPr>
+        <w:t>export</w:t>
+      </w:r>
+      <w:r>
+        <w:rPr>
+          <w:color w:val="F92672"/>
+          <w:sz w:val="21"/>
+          <w:szCs w:val="21"/>
+          <w:lang w:val="ru-RU"/>
+        </w:rPr>
+        <w:t xml:space="preserve"> </w:t>
+      </w:r>
+      <w:r>
+        <w:rPr>
+          <w:color w:val="F92672"/>
+          <w:sz w:val="21"/>
+          <w:szCs w:val="21"/>
+        </w:rPr>
+        <w:t>interface</w:t>
+      </w:r>
+      <w:r>
+        <w:rPr>
+          <w:color w:val="F92672"/>
+          <w:sz w:val="21"/>
+          <w:szCs w:val="21"/>
+          <w:lang w:val="ru-RU"/>
+        </w:rPr>
+        <w:t xml:space="preserve"> </w:t>
+      </w:r>
+      <w:proofErr w:type="spellStart"/>
+      <w:r>
+        <w:rPr>
+          <w:color w:val="F8F8F2"/>
+          <w:sz w:val="21"/>
+          <w:szCs w:val="21"/>
+        </w:rPr>
+        <w:t>IRoute</w:t>
+      </w:r>
+      <w:proofErr w:type="spellEnd"/>
+      <w:r>
+        <w:rPr>
+          <w:color w:val="F8F8F2"/>
+          <w:sz w:val="21"/>
+          <w:szCs w:val="21"/>
+          <w:lang w:val="ru-RU"/>
+        </w:rPr>
+        <w:t xml:space="preserve"> {</w:t>
+      </w:r>
+      <w:r>
+        <w:rPr>
+          <w:color w:val="F8F8F2"/>
+          <w:sz w:val="21"/>
+          <w:szCs w:val="21"/>
+          <w:lang w:val="ru-RU"/>
+        </w:rPr>
+        <w:br/>
+        <w:t xml:space="preserve">    </w:t>
+      </w:r>
+      <w:r>
+        <w:rPr>
+          <w:color w:val="F8F8F2"/>
+          <w:sz w:val="21"/>
+          <w:szCs w:val="21"/>
+        </w:rPr>
+        <w:t>path</w:t>
+      </w:r>
+      <w:r>
+        <w:rPr>
+          <w:color w:val="F92672"/>
+          <w:sz w:val="21"/>
+          <w:szCs w:val="21"/>
+          <w:lang w:val="ru-RU"/>
+        </w:rPr>
+        <w:t xml:space="preserve">: </w:t>
+      </w:r>
+      <w:r>
+        <w:rPr>
+          <w:color w:val="F92672"/>
+          <w:sz w:val="21"/>
+          <w:szCs w:val="21"/>
+        </w:rPr>
+        <w:t>string</w:t>
+      </w:r>
+      <w:r>
+        <w:rPr>
+          <w:color w:val="CC7832"/>
+          <w:sz w:val="21"/>
+          <w:szCs w:val="21"/>
+          <w:lang w:val="ru-RU"/>
+        </w:rPr>
+        <w:t>;</w:t>
+      </w:r>
+      <w:r>
+        <w:rPr>
+          <w:color w:val="CC7832"/>
+          <w:sz w:val="21"/>
+          <w:szCs w:val="21"/>
+          <w:lang w:val="ru-RU"/>
+        </w:rPr>
+        <w:br/>
+        <w:t xml:space="preserve">    </w:t>
+      </w:r>
+      <w:r>
+        <w:rPr>
+          <w:color w:val="F8F8F2"/>
+          <w:sz w:val="21"/>
+          <w:szCs w:val="21"/>
+        </w:rPr>
+        <w:t>component</w:t>
+      </w:r>
+      <w:r>
+        <w:rPr>
+          <w:color w:val="F92672"/>
+          <w:sz w:val="21"/>
+          <w:szCs w:val="21"/>
+          <w:lang w:val="ru-RU"/>
+        </w:rPr>
+        <w:t xml:space="preserve">: </w:t>
+      </w:r>
+      <w:r>
+        <w:rPr>
+          <w:color w:val="F8F8F2"/>
+          <w:sz w:val="21"/>
+          <w:szCs w:val="21"/>
+        </w:rPr>
+        <w:t>React</w:t>
+      </w:r>
+      <w:r>
+        <w:rPr>
+          <w:color w:val="F8F8F2"/>
+          <w:sz w:val="21"/>
+          <w:szCs w:val="21"/>
+          <w:lang w:val="ru-RU"/>
+        </w:rPr>
+        <w:t>.</w:t>
+      </w:r>
+      <w:proofErr w:type="spellStart"/>
+      <w:r>
+        <w:rPr>
+          <w:color w:val="F8F8F2"/>
+          <w:sz w:val="21"/>
+          <w:szCs w:val="21"/>
+        </w:rPr>
+        <w:t>ComponentType</w:t>
+      </w:r>
+      <w:proofErr w:type="spellEnd"/>
+      <w:r>
+        <w:rPr>
+          <w:color w:val="CC7832"/>
+          <w:sz w:val="21"/>
+          <w:szCs w:val="21"/>
+          <w:lang w:val="ru-RU"/>
+        </w:rPr>
+        <w:t>;</w:t>
+      </w:r>
+      <w:r>
+        <w:rPr>
+          <w:color w:val="CC7832"/>
+          <w:sz w:val="21"/>
+          <w:szCs w:val="21"/>
+          <w:lang w:val="ru-RU"/>
+        </w:rPr>
+        <w:br/>
+        <w:t xml:space="preserve">    </w:t>
+      </w:r>
+      <w:r>
+        <w:rPr>
+          <w:color w:val="F8F8F2"/>
+          <w:sz w:val="21"/>
+          <w:szCs w:val="21"/>
+        </w:rPr>
+        <w:t>exact</w:t>
+      </w:r>
+      <w:r>
+        <w:rPr>
+          <w:color w:val="F92672"/>
+          <w:sz w:val="21"/>
+          <w:szCs w:val="21"/>
+          <w:lang w:val="ru-RU"/>
+        </w:rPr>
+        <w:t xml:space="preserve">?: </w:t>
+      </w:r>
+      <w:proofErr w:type="spellStart"/>
+      <w:r>
+        <w:rPr>
+          <w:color w:val="F92672"/>
+          <w:sz w:val="21"/>
+          <w:szCs w:val="21"/>
+        </w:rPr>
+        <w:t>boolean</w:t>
+      </w:r>
+      <w:proofErr w:type="spellEnd"/>
+      <w:r>
+        <w:rPr>
+          <w:color w:val="CC7832"/>
+          <w:sz w:val="21"/>
+          <w:szCs w:val="21"/>
+          <w:lang w:val="ru-RU"/>
+        </w:rPr>
+        <w:t>;</w:t>
+      </w:r>
+      <w:r>
+        <w:rPr>
+          <w:color w:val="CC7832"/>
+          <w:sz w:val="21"/>
+          <w:szCs w:val="21"/>
+          <w:lang w:val="ru-RU"/>
+        </w:rPr>
+        <w:br/>
+      </w:r>
+      <w:r>
+        <w:rPr>
+          <w:color w:val="F8F8F2"/>
+          <w:sz w:val="21"/>
+          <w:szCs w:val="21"/>
+          <w:lang w:val="ru-RU"/>
+        </w:rPr>
+        <w:lastRenderedPageBreak/>
+        <w:t>}</w:t>
+      </w:r>
+      <w:r>
+        <w:rPr>
+          <w:color w:val="F8F8F2"/>
+          <w:sz w:val="21"/>
+          <w:szCs w:val="21"/>
+          <w:lang w:val="ru-RU"/>
+        </w:rPr>
+        <w:br/>
+      </w:r>
+      <w:r>
+        <w:rPr>
+          <w:color w:val="F8F8F2"/>
+          <w:sz w:val="21"/>
+          <w:szCs w:val="21"/>
+          <w:lang w:val="ru-RU"/>
+        </w:rPr>
+        <w:br/>
+      </w:r>
+      <w:r>
+        <w:rPr>
+          <w:color w:val="75715E"/>
+          <w:sz w:val="21"/>
+          <w:szCs w:val="21"/>
+          <w:lang w:val="ru-RU"/>
+        </w:rPr>
+        <w:t>// словарь, в котором будут храниться маршруты к компонентам</w:t>
+      </w:r>
+      <w:r>
+        <w:rPr>
+          <w:color w:val="75715E"/>
+          <w:sz w:val="21"/>
+          <w:szCs w:val="21"/>
+          <w:lang w:val="ru-RU"/>
+        </w:rPr>
+        <w:br/>
+      </w:r>
+      <w:r>
+        <w:rPr>
+          <w:color w:val="F92672"/>
+          <w:sz w:val="21"/>
+          <w:szCs w:val="21"/>
+        </w:rPr>
+        <w:t>export</w:t>
+      </w:r>
+      <w:r>
+        <w:rPr>
+          <w:color w:val="F92672"/>
+          <w:sz w:val="21"/>
+          <w:szCs w:val="21"/>
+          <w:lang w:val="ru-RU"/>
+        </w:rPr>
+        <w:t xml:space="preserve"> </w:t>
+      </w:r>
+      <w:r>
+        <w:rPr>
+          <w:color w:val="F92672"/>
+          <w:sz w:val="21"/>
+          <w:szCs w:val="21"/>
+        </w:rPr>
+        <w:t>enum</w:t>
+      </w:r>
+      <w:r>
+        <w:rPr>
+          <w:color w:val="F92672"/>
+          <w:sz w:val="21"/>
+          <w:szCs w:val="21"/>
+          <w:lang w:val="ru-RU"/>
+        </w:rPr>
+        <w:t xml:space="preserve"> </w:t>
+      </w:r>
+      <w:proofErr w:type="spellStart"/>
+      <w:r>
+        <w:rPr>
+          <w:color w:val="F8F8F2"/>
+          <w:sz w:val="21"/>
+          <w:szCs w:val="21"/>
+        </w:rPr>
+        <w:t>RouteNames</w:t>
+      </w:r>
+      <w:proofErr w:type="spellEnd"/>
+      <w:r>
+        <w:rPr>
+          <w:color w:val="F8F8F2"/>
+          <w:sz w:val="21"/>
+          <w:szCs w:val="21"/>
+          <w:lang w:val="ru-RU"/>
+        </w:rPr>
+        <w:t xml:space="preserve"> {</w:t>
+      </w:r>
+      <w:r>
+        <w:rPr>
+          <w:color w:val="F8F8F2"/>
+          <w:sz w:val="21"/>
+          <w:szCs w:val="21"/>
+          <w:lang w:val="ru-RU"/>
+        </w:rPr>
+        <w:br/>
+        <w:t xml:space="preserve">    </w:t>
+      </w:r>
+      <w:r>
+        <w:rPr>
+          <w:i/>
+          <w:iCs/>
+          <w:color w:val="F8F8F2"/>
+          <w:sz w:val="21"/>
+          <w:szCs w:val="21"/>
+        </w:rPr>
+        <w:t>LOGIN</w:t>
+      </w:r>
+      <w:r>
+        <w:rPr>
+          <w:i/>
+          <w:iCs/>
+          <w:color w:val="F8F8F2"/>
+          <w:sz w:val="21"/>
+          <w:szCs w:val="21"/>
+          <w:lang w:val="ru-RU"/>
+        </w:rPr>
+        <w:t xml:space="preserve"> </w:t>
+      </w:r>
+      <w:r>
+        <w:rPr>
+          <w:color w:val="F92672"/>
+          <w:sz w:val="21"/>
+          <w:szCs w:val="21"/>
+          <w:lang w:val="ru-RU"/>
+        </w:rPr>
+        <w:t xml:space="preserve">= </w:t>
+      </w:r>
+      <w:r>
+        <w:rPr>
+          <w:color w:val="E6DB74"/>
+          <w:sz w:val="21"/>
+          <w:szCs w:val="21"/>
+          <w:lang w:val="ru-RU"/>
+        </w:rPr>
+        <w:t>'/</w:t>
+      </w:r>
+      <w:r>
+        <w:rPr>
+          <w:color w:val="E6DB74"/>
+          <w:sz w:val="21"/>
+          <w:szCs w:val="21"/>
+        </w:rPr>
+        <w:t>login</w:t>
+      </w:r>
+      <w:r>
+        <w:rPr>
+          <w:color w:val="E6DB74"/>
+          <w:sz w:val="21"/>
+          <w:szCs w:val="21"/>
+          <w:lang w:val="ru-RU"/>
+        </w:rPr>
+        <w:t>'</w:t>
+      </w:r>
+      <w:r>
+        <w:rPr>
+          <w:color w:val="CC7832"/>
+          <w:sz w:val="21"/>
+          <w:szCs w:val="21"/>
+          <w:lang w:val="ru-RU"/>
+        </w:rPr>
+        <w:t>,</w:t>
+      </w:r>
+      <w:r>
+        <w:rPr>
+          <w:color w:val="CC7832"/>
+          <w:sz w:val="21"/>
+          <w:szCs w:val="21"/>
+          <w:lang w:val="ru-RU"/>
+        </w:rPr>
+        <w:br/>
+        <w:t xml:space="preserve">    </w:t>
+      </w:r>
+      <w:r>
+        <w:rPr>
+          <w:i/>
+          <w:iCs/>
+          <w:color w:val="F8F8F2"/>
+          <w:sz w:val="21"/>
+          <w:szCs w:val="21"/>
+        </w:rPr>
+        <w:t>EVENT</w:t>
+      </w:r>
+      <w:r>
+        <w:rPr>
+          <w:i/>
+          <w:iCs/>
+          <w:color w:val="F8F8F2"/>
+          <w:sz w:val="21"/>
+          <w:szCs w:val="21"/>
+          <w:lang w:val="ru-RU"/>
+        </w:rPr>
+        <w:t xml:space="preserve"> </w:t>
+      </w:r>
+      <w:r>
+        <w:rPr>
+          <w:color w:val="F92672"/>
+          <w:sz w:val="21"/>
+          <w:szCs w:val="21"/>
+          <w:lang w:val="ru-RU"/>
+        </w:rPr>
+        <w:t xml:space="preserve">= </w:t>
+      </w:r>
+      <w:r>
+        <w:rPr>
+          <w:color w:val="E6DB74"/>
+          <w:sz w:val="21"/>
+          <w:szCs w:val="21"/>
+          <w:lang w:val="ru-RU"/>
+        </w:rPr>
+        <w:t>'/'</w:t>
+      </w:r>
+      <w:r>
+        <w:rPr>
+          <w:color w:val="CC7832"/>
+          <w:sz w:val="21"/>
+          <w:szCs w:val="21"/>
+          <w:lang w:val="ru-RU"/>
+        </w:rPr>
+        <w:t>,</w:t>
+      </w:r>
+      <w:r>
+        <w:rPr>
+          <w:color w:val="CC7832"/>
+          <w:sz w:val="21"/>
+          <w:szCs w:val="21"/>
+          <w:lang w:val="ru-RU"/>
+        </w:rPr>
+        <w:br/>
+      </w:r>
+      <w:r>
+        <w:rPr>
+          <w:color w:val="F8F8F2"/>
+          <w:sz w:val="21"/>
+          <w:szCs w:val="21"/>
+          <w:lang w:val="ru-RU"/>
+        </w:rPr>
+        <w:t>}</w:t>
+      </w:r>
+      <w:r>
+        <w:rPr>
+          <w:color w:val="F8F8F2"/>
+          <w:sz w:val="21"/>
+          <w:szCs w:val="21"/>
+          <w:lang w:val="ru-RU"/>
+        </w:rPr>
+        <w:br/>
+      </w:r>
+      <w:r>
+        <w:rPr>
+          <w:color w:val="F8F8F2"/>
+          <w:sz w:val="21"/>
+          <w:szCs w:val="21"/>
+          <w:lang w:val="ru-RU"/>
+        </w:rPr>
+        <w:br/>
+      </w:r>
+      <w:r>
+        <w:rPr>
+          <w:color w:val="75715E"/>
+          <w:sz w:val="21"/>
+          <w:szCs w:val="21"/>
+          <w:lang w:val="ru-RU"/>
+        </w:rPr>
+        <w:t xml:space="preserve">// этот массив </w:t>
+      </w:r>
+      <w:proofErr w:type="spellStart"/>
+      <w:r>
+        <w:rPr>
+          <w:color w:val="75715E"/>
+          <w:sz w:val="21"/>
+          <w:szCs w:val="21"/>
+          <w:lang w:val="ru-RU"/>
+        </w:rPr>
+        <w:t>роутов</w:t>
+      </w:r>
+      <w:proofErr w:type="spellEnd"/>
+      <w:r>
+        <w:rPr>
+          <w:color w:val="75715E"/>
+          <w:sz w:val="21"/>
+          <w:szCs w:val="21"/>
+          <w:lang w:val="ru-RU"/>
+        </w:rPr>
+        <w:t xml:space="preserve"> будет показываться </w:t>
+      </w:r>
+      <w:proofErr w:type="spellStart"/>
+      <w:r>
+        <w:rPr>
+          <w:color w:val="75715E"/>
+          <w:sz w:val="21"/>
+          <w:szCs w:val="21"/>
+          <w:lang w:val="ru-RU"/>
+        </w:rPr>
+        <w:t>НЕавторизованным</w:t>
+      </w:r>
+      <w:proofErr w:type="spellEnd"/>
+      <w:r>
+        <w:rPr>
+          <w:color w:val="75715E"/>
+          <w:sz w:val="21"/>
+          <w:szCs w:val="21"/>
+          <w:lang w:val="ru-RU"/>
+        </w:rPr>
+        <w:t xml:space="preserve"> пользователям, т.к. есть </w:t>
+      </w:r>
+      <w:proofErr w:type="spellStart"/>
+      <w:r>
+        <w:rPr>
+          <w:color w:val="75715E"/>
+          <w:sz w:val="21"/>
+          <w:szCs w:val="21"/>
+          <w:lang w:val="ru-RU"/>
+        </w:rPr>
+        <w:t>логинизация</w:t>
+      </w:r>
+      <w:proofErr w:type="spellEnd"/>
+      <w:r>
+        <w:rPr>
+          <w:color w:val="75715E"/>
+          <w:sz w:val="21"/>
+          <w:szCs w:val="21"/>
+          <w:lang w:val="ru-RU"/>
+        </w:rPr>
+        <w:br/>
+      </w:r>
+      <w:r>
+        <w:rPr>
+          <w:color w:val="F92672"/>
+          <w:sz w:val="21"/>
+          <w:szCs w:val="21"/>
+        </w:rPr>
+        <w:t>export</w:t>
+      </w:r>
+      <w:r>
+        <w:rPr>
+          <w:color w:val="F92672"/>
+          <w:sz w:val="21"/>
+          <w:szCs w:val="21"/>
+          <w:lang w:val="ru-RU"/>
+        </w:rPr>
+        <w:t xml:space="preserve"> </w:t>
+      </w:r>
+      <w:r>
+        <w:rPr>
+          <w:color w:val="F92672"/>
+          <w:sz w:val="21"/>
+          <w:szCs w:val="21"/>
+        </w:rPr>
+        <w:t>const</w:t>
+      </w:r>
+      <w:r>
+        <w:rPr>
+          <w:color w:val="F92672"/>
+          <w:sz w:val="21"/>
+          <w:szCs w:val="21"/>
+          <w:lang w:val="ru-RU"/>
+        </w:rPr>
+        <w:t xml:space="preserve"> </w:t>
+      </w:r>
+      <w:proofErr w:type="spellStart"/>
+      <w:r>
+        <w:rPr>
+          <w:color w:val="F8F8F2"/>
+          <w:sz w:val="21"/>
+          <w:szCs w:val="21"/>
+        </w:rPr>
+        <w:t>publicRoutes</w:t>
+      </w:r>
+      <w:proofErr w:type="spellEnd"/>
+      <w:r>
+        <w:rPr>
+          <w:color w:val="F92672"/>
+          <w:sz w:val="21"/>
+          <w:szCs w:val="21"/>
+          <w:lang w:val="ru-RU"/>
+        </w:rPr>
+        <w:t xml:space="preserve">: </w:t>
+      </w:r>
+      <w:proofErr w:type="spellStart"/>
+      <w:r>
+        <w:rPr>
+          <w:color w:val="F8F8F2"/>
+          <w:sz w:val="21"/>
+          <w:szCs w:val="21"/>
+        </w:rPr>
+        <w:t>IRoute</w:t>
+      </w:r>
+      <w:proofErr w:type="spellEnd"/>
+      <w:r>
+        <w:rPr>
+          <w:color w:val="F8F8F2"/>
+          <w:sz w:val="21"/>
+          <w:szCs w:val="21"/>
+          <w:lang w:val="ru-RU"/>
+        </w:rPr>
+        <w:t xml:space="preserve">[] </w:t>
+      </w:r>
+      <w:r>
+        <w:rPr>
+          <w:color w:val="F92672"/>
+          <w:sz w:val="21"/>
+          <w:szCs w:val="21"/>
+          <w:lang w:val="ru-RU"/>
+        </w:rPr>
+        <w:t xml:space="preserve">= </w:t>
+      </w:r>
+      <w:r>
+        <w:rPr>
+          <w:color w:val="F8F8F2"/>
+          <w:sz w:val="21"/>
+          <w:szCs w:val="21"/>
+          <w:lang w:val="ru-RU"/>
+        </w:rPr>
+        <w:t>[</w:t>
+      </w:r>
+      <w:r>
+        <w:rPr>
+          <w:color w:val="F8F8F2"/>
+          <w:sz w:val="21"/>
+          <w:szCs w:val="21"/>
+          <w:lang w:val="ru-RU"/>
+        </w:rPr>
+        <w:br/>
+        <w:t xml:space="preserve">    {</w:t>
+      </w:r>
+      <w:r>
+        <w:rPr>
+          <w:color w:val="F8F8F2"/>
+          <w:sz w:val="21"/>
+          <w:szCs w:val="21"/>
+        </w:rPr>
+        <w:t>path</w:t>
+      </w:r>
+      <w:r>
+        <w:rPr>
+          <w:color w:val="F92672"/>
+          <w:sz w:val="21"/>
+          <w:szCs w:val="21"/>
+          <w:lang w:val="ru-RU"/>
+        </w:rPr>
+        <w:t xml:space="preserve">: </w:t>
+      </w:r>
+      <w:proofErr w:type="spellStart"/>
+      <w:r>
+        <w:rPr>
+          <w:color w:val="F8F8F2"/>
+          <w:sz w:val="21"/>
+          <w:szCs w:val="21"/>
+        </w:rPr>
+        <w:t>RouteNames</w:t>
+      </w:r>
+      <w:proofErr w:type="spellEnd"/>
+      <w:r>
+        <w:rPr>
+          <w:color w:val="F8F8F2"/>
+          <w:sz w:val="21"/>
+          <w:szCs w:val="21"/>
+          <w:lang w:val="ru-RU"/>
+        </w:rPr>
+        <w:t>.</w:t>
+      </w:r>
+      <w:r>
+        <w:rPr>
+          <w:i/>
+          <w:iCs/>
+          <w:color w:val="F8F8F2"/>
+          <w:sz w:val="21"/>
+          <w:szCs w:val="21"/>
+        </w:rPr>
+        <w:t>LOGIN</w:t>
+      </w:r>
+      <w:r>
+        <w:rPr>
+          <w:color w:val="CC7832"/>
+          <w:sz w:val="21"/>
+          <w:szCs w:val="21"/>
+          <w:lang w:val="ru-RU"/>
+        </w:rPr>
+        <w:t xml:space="preserve">, </w:t>
+      </w:r>
+      <w:r>
+        <w:rPr>
+          <w:color w:val="F8F8F2"/>
+          <w:sz w:val="21"/>
+          <w:szCs w:val="21"/>
+        </w:rPr>
+        <w:t>exact</w:t>
+      </w:r>
+      <w:r>
+        <w:rPr>
+          <w:color w:val="F92672"/>
+          <w:sz w:val="21"/>
+          <w:szCs w:val="21"/>
+          <w:lang w:val="ru-RU"/>
+        </w:rPr>
+        <w:t xml:space="preserve">: </w:t>
+      </w:r>
+      <w:r>
+        <w:rPr>
+          <w:color w:val="F92672"/>
+          <w:sz w:val="21"/>
+          <w:szCs w:val="21"/>
+        </w:rPr>
+        <w:t>true</w:t>
+      </w:r>
+      <w:r>
+        <w:rPr>
+          <w:color w:val="CC7832"/>
+          <w:sz w:val="21"/>
+          <w:szCs w:val="21"/>
+          <w:lang w:val="ru-RU"/>
+        </w:rPr>
+        <w:t xml:space="preserve">, </w:t>
+      </w:r>
+      <w:r>
+        <w:rPr>
+          <w:color w:val="F8F8F2"/>
+          <w:sz w:val="21"/>
+          <w:szCs w:val="21"/>
+        </w:rPr>
+        <w:t>component</w:t>
+      </w:r>
+      <w:r>
+        <w:rPr>
+          <w:color w:val="F92672"/>
+          <w:sz w:val="21"/>
+          <w:szCs w:val="21"/>
+          <w:lang w:val="ru-RU"/>
+        </w:rPr>
+        <w:t xml:space="preserve">: </w:t>
+      </w:r>
+      <w:r>
+        <w:rPr>
+          <w:color w:val="A6E22E"/>
+          <w:sz w:val="21"/>
+          <w:szCs w:val="21"/>
+        </w:rPr>
+        <w:t>Login</w:t>
+      </w:r>
+      <w:r>
+        <w:rPr>
+          <w:color w:val="F8F8F2"/>
+          <w:sz w:val="21"/>
+          <w:szCs w:val="21"/>
+          <w:lang w:val="ru-RU"/>
+        </w:rPr>
+        <w:t>}</w:t>
+      </w:r>
+      <w:r>
+        <w:rPr>
+          <w:color w:val="F8F8F2"/>
+          <w:sz w:val="21"/>
+          <w:szCs w:val="21"/>
+          <w:lang w:val="ru-RU"/>
+        </w:rPr>
+        <w:br/>
+        <w:t>]</w:t>
+      </w:r>
+      <w:r>
+        <w:rPr>
+          <w:color w:val="CC7832"/>
+          <w:sz w:val="21"/>
+          <w:szCs w:val="21"/>
+          <w:lang w:val="ru-RU"/>
+        </w:rPr>
+        <w:t>;</w:t>
+      </w:r>
+      <w:r>
+        <w:rPr>
+          <w:color w:val="CC7832"/>
+          <w:sz w:val="21"/>
+          <w:szCs w:val="21"/>
+          <w:lang w:val="ru-RU"/>
+        </w:rPr>
+        <w:br/>
+      </w:r>
+      <w:r>
+        <w:rPr>
+          <w:color w:val="CC7832"/>
+          <w:sz w:val="21"/>
+          <w:szCs w:val="21"/>
+          <w:lang w:val="ru-RU"/>
+        </w:rPr>
+        <w:br/>
+      </w:r>
+      <w:r>
+        <w:rPr>
+          <w:color w:val="75715E"/>
+          <w:sz w:val="21"/>
+          <w:szCs w:val="21"/>
+          <w:lang w:val="ru-RU"/>
+        </w:rPr>
+        <w:t xml:space="preserve">// этот массив </w:t>
+      </w:r>
+      <w:proofErr w:type="spellStart"/>
+      <w:r>
+        <w:rPr>
+          <w:color w:val="75715E"/>
+          <w:sz w:val="21"/>
+          <w:szCs w:val="21"/>
+          <w:lang w:val="ru-RU"/>
+        </w:rPr>
+        <w:t>роутов</w:t>
+      </w:r>
+      <w:proofErr w:type="spellEnd"/>
+      <w:r>
+        <w:rPr>
+          <w:color w:val="75715E"/>
+          <w:sz w:val="21"/>
+          <w:szCs w:val="21"/>
+          <w:lang w:val="ru-RU"/>
+        </w:rPr>
+        <w:t xml:space="preserve"> будет показываться авторизованным пользователям, т.к. есть </w:t>
+      </w:r>
+      <w:proofErr w:type="spellStart"/>
+      <w:r>
+        <w:rPr>
+          <w:color w:val="75715E"/>
+          <w:sz w:val="21"/>
+          <w:szCs w:val="21"/>
+          <w:lang w:val="ru-RU"/>
+        </w:rPr>
+        <w:t>логинизация</w:t>
+      </w:r>
+      <w:proofErr w:type="spellEnd"/>
+      <w:r>
+        <w:rPr>
+          <w:color w:val="75715E"/>
+          <w:sz w:val="21"/>
+          <w:szCs w:val="21"/>
+          <w:lang w:val="ru-RU"/>
+        </w:rPr>
+        <w:br/>
+      </w:r>
+      <w:r>
+        <w:rPr>
+          <w:color w:val="F92672"/>
+          <w:sz w:val="21"/>
+          <w:szCs w:val="21"/>
+        </w:rPr>
+        <w:t>export</w:t>
+      </w:r>
+      <w:r>
+        <w:rPr>
+          <w:color w:val="F92672"/>
+          <w:sz w:val="21"/>
+          <w:szCs w:val="21"/>
+          <w:lang w:val="ru-RU"/>
+        </w:rPr>
+        <w:t xml:space="preserve"> </w:t>
+      </w:r>
+      <w:r>
+        <w:rPr>
+          <w:color w:val="F92672"/>
+          <w:sz w:val="21"/>
+          <w:szCs w:val="21"/>
+        </w:rPr>
+        <w:t>const</w:t>
+      </w:r>
+      <w:r>
+        <w:rPr>
+          <w:color w:val="F92672"/>
+          <w:sz w:val="21"/>
+          <w:szCs w:val="21"/>
+          <w:lang w:val="ru-RU"/>
+        </w:rPr>
+        <w:t xml:space="preserve"> </w:t>
+      </w:r>
+      <w:proofErr w:type="spellStart"/>
+      <w:r>
+        <w:rPr>
+          <w:color w:val="F8F8F2"/>
+          <w:sz w:val="21"/>
+          <w:szCs w:val="21"/>
+        </w:rPr>
+        <w:t>privateRoutes</w:t>
+      </w:r>
+      <w:proofErr w:type="spellEnd"/>
+      <w:r>
+        <w:rPr>
+          <w:color w:val="F92672"/>
+          <w:sz w:val="21"/>
+          <w:szCs w:val="21"/>
+          <w:lang w:val="ru-RU"/>
+        </w:rPr>
+        <w:t xml:space="preserve">: </w:t>
+      </w:r>
+      <w:proofErr w:type="spellStart"/>
+      <w:r>
+        <w:rPr>
+          <w:color w:val="F8F8F2"/>
+          <w:sz w:val="21"/>
+          <w:szCs w:val="21"/>
+        </w:rPr>
+        <w:t>IRoute</w:t>
+      </w:r>
+      <w:proofErr w:type="spellEnd"/>
+      <w:r>
+        <w:rPr>
+          <w:color w:val="F8F8F2"/>
+          <w:sz w:val="21"/>
+          <w:szCs w:val="21"/>
+          <w:lang w:val="ru-RU"/>
+        </w:rPr>
+        <w:t xml:space="preserve">[] </w:t>
+      </w:r>
+      <w:r>
+        <w:rPr>
+          <w:color w:val="F92672"/>
+          <w:sz w:val="21"/>
+          <w:szCs w:val="21"/>
+          <w:lang w:val="ru-RU"/>
+        </w:rPr>
+        <w:t xml:space="preserve">= </w:t>
+      </w:r>
+      <w:r>
+        <w:rPr>
+          <w:color w:val="F8F8F2"/>
+          <w:sz w:val="21"/>
+          <w:szCs w:val="21"/>
+          <w:lang w:val="ru-RU"/>
+        </w:rPr>
+        <w:t>[</w:t>
+      </w:r>
+      <w:r>
+        <w:rPr>
+          <w:color w:val="F8F8F2"/>
+          <w:sz w:val="21"/>
+          <w:szCs w:val="21"/>
+          <w:lang w:val="ru-RU"/>
+        </w:rPr>
+        <w:br/>
+        <w:t xml:space="preserve">    {</w:t>
+      </w:r>
+      <w:r>
+        <w:rPr>
+          <w:color w:val="F8F8F2"/>
+          <w:sz w:val="21"/>
+          <w:szCs w:val="21"/>
+        </w:rPr>
+        <w:t>path</w:t>
+      </w:r>
+      <w:r>
+        <w:rPr>
+          <w:color w:val="F92672"/>
+          <w:sz w:val="21"/>
+          <w:szCs w:val="21"/>
+          <w:lang w:val="ru-RU"/>
+        </w:rPr>
+        <w:t xml:space="preserve">: </w:t>
+      </w:r>
+      <w:proofErr w:type="spellStart"/>
+      <w:r>
+        <w:rPr>
+          <w:color w:val="F8F8F2"/>
+          <w:sz w:val="21"/>
+          <w:szCs w:val="21"/>
+        </w:rPr>
+        <w:t>RouteNames</w:t>
+      </w:r>
+      <w:proofErr w:type="spellEnd"/>
+      <w:r>
+        <w:rPr>
+          <w:color w:val="F8F8F2"/>
+          <w:sz w:val="21"/>
+          <w:szCs w:val="21"/>
+          <w:lang w:val="ru-RU"/>
+        </w:rPr>
+        <w:t>.</w:t>
+      </w:r>
+      <w:r>
+        <w:rPr>
+          <w:i/>
+          <w:iCs/>
+          <w:color w:val="F8F8F2"/>
+          <w:sz w:val="21"/>
+          <w:szCs w:val="21"/>
+        </w:rPr>
+        <w:t>EVENT</w:t>
+      </w:r>
+      <w:r>
+        <w:rPr>
+          <w:color w:val="CC7832"/>
+          <w:sz w:val="21"/>
+          <w:szCs w:val="21"/>
+          <w:lang w:val="ru-RU"/>
+        </w:rPr>
+        <w:t xml:space="preserve">, </w:t>
+      </w:r>
+      <w:r>
+        <w:rPr>
+          <w:color w:val="F8F8F2"/>
+          <w:sz w:val="21"/>
+          <w:szCs w:val="21"/>
+        </w:rPr>
+        <w:t>exact</w:t>
+      </w:r>
+      <w:r>
+        <w:rPr>
+          <w:color w:val="F92672"/>
+          <w:sz w:val="21"/>
+          <w:szCs w:val="21"/>
+          <w:lang w:val="ru-RU"/>
+        </w:rPr>
+        <w:t xml:space="preserve">: </w:t>
+      </w:r>
+      <w:r>
+        <w:rPr>
+          <w:color w:val="F92672"/>
+          <w:sz w:val="21"/>
+          <w:szCs w:val="21"/>
+        </w:rPr>
+        <w:t>true</w:t>
+      </w:r>
+      <w:r>
+        <w:rPr>
+          <w:color w:val="CC7832"/>
+          <w:sz w:val="21"/>
+          <w:szCs w:val="21"/>
+          <w:lang w:val="ru-RU"/>
+        </w:rPr>
+        <w:t xml:space="preserve">, </w:t>
+      </w:r>
+      <w:r>
+        <w:rPr>
+          <w:color w:val="F8F8F2"/>
+          <w:sz w:val="21"/>
+          <w:szCs w:val="21"/>
+        </w:rPr>
+        <w:t>component</w:t>
+      </w:r>
+      <w:r>
+        <w:rPr>
+          <w:color w:val="F92672"/>
+          <w:sz w:val="21"/>
+          <w:szCs w:val="21"/>
+          <w:lang w:val="ru-RU"/>
+        </w:rPr>
+        <w:t xml:space="preserve">: </w:t>
+      </w:r>
+      <w:r>
+        <w:rPr>
+          <w:color w:val="A6E22E"/>
+          <w:sz w:val="21"/>
+          <w:szCs w:val="21"/>
+        </w:rPr>
+        <w:t>Event</w:t>
+      </w:r>
+      <w:r>
+        <w:rPr>
+          <w:color w:val="F8F8F2"/>
+          <w:sz w:val="21"/>
+          <w:szCs w:val="21"/>
+          <w:lang w:val="ru-RU"/>
+        </w:rPr>
+        <w:t>}</w:t>
+      </w:r>
+      <w:r>
+        <w:rPr>
+          <w:color w:val="F8F8F2"/>
+          <w:sz w:val="21"/>
+          <w:szCs w:val="21"/>
+          <w:lang w:val="ru-RU"/>
+        </w:rPr>
+        <w:br/>
+        <w:t>]</w:t>
+      </w:r>
+      <w:r>
+        <w:rPr>
+          <w:color w:val="CC7832"/>
+          <w:sz w:val="21"/>
+          <w:szCs w:val="21"/>
+          <w:lang w:val="ru-RU"/>
+        </w:rPr>
+        <w:t>;</w:t>
+      </w:r>
+    </w:p>
+    <w:p>
+      <w:pPr>
+        <w:spacing w:after="0"/>
+        <w:ind w:firstLine="450"/>
+        <w:rPr>
+          <w:sz w:val="24"/>
+          <w:szCs w:val="24"/>
+        </w:rPr>
+      </w:pPr>
+    </w:p>
+    <w:p>
+      <w:pPr>
+        <w:spacing w:after="0"/>
+        <w:ind w:firstLine="450"/>
+        <w:rPr>
+          <w:b/>
+          <w:bCs/>
+          <w:sz w:val="24"/>
+          <w:szCs w:val="24"/>
+        </w:rPr>
+      </w:pPr>
+      <w:r>
+        <w:rPr>
+          <w:b/>
+          <w:bCs/>
+          <w:sz w:val="24"/>
+          <w:szCs w:val="24"/>
+        </w:rPr>
+        <w:t xml:space="preserve">- </w:t>
+      </w:r>
+      <w:r>
+        <w:rPr>
+          <w:b/>
+          <w:bCs/>
+          <w:sz w:val="24"/>
+          <w:szCs w:val="24"/>
+        </w:rPr>
+        <w:t>Физически запиливаем роутер</w:t>
+      </w:r>
+    </w:p>
+    <w:p>
+      <w:pPr>
+        <w:spacing w:after="0"/>
+        <w:ind w:firstLine="450"/>
+        <w:rPr>
+          <w:sz w:val="24"/>
+          <w:szCs w:val="24"/>
+        </w:rPr>
+      </w:pPr>
+      <w:r>
+        <w:rPr>
+          <w:sz w:val="24"/>
+          <w:szCs w:val="24"/>
+        </w:rPr>
+        <w:t xml:space="preserve">Создадим </w:t>
+      </w:r>
+      <w:r>
+        <w:rPr>
+          <w:sz w:val="24"/>
+          <w:szCs w:val="24"/>
+        </w:rPr>
+        <w:t xml:space="preserve">в компонентах файл </w:t>
+      </w:r>
+      <w:proofErr w:type="spellStart"/>
+      <w:r>
+        <w:rPr>
+          <w:sz w:val="24"/>
+          <w:szCs w:val="24"/>
+          <w:lang w:val="en-US"/>
+        </w:rPr>
+        <w:t>AppRouter</w:t>
+      </w:r>
+      <w:proofErr w:type="spellEnd"/>
+      <w:r>
+        <w:rPr>
+          <w:sz w:val="24"/>
+          <w:szCs w:val="24"/>
+        </w:rPr>
+        <w:t>.</w:t>
+      </w:r>
+    </w:p>
+    <w:p>
+      <w:pPr>
+        <w:spacing w:after="0"/>
+        <w:ind w:firstLine="450"/>
+        <w:rPr>
+          <w:sz w:val="24"/>
+          <w:szCs w:val="24"/>
+        </w:rPr>
+      </w:pPr>
+      <w:r>
+        <w:rPr>
+          <w:sz w:val="24"/>
+          <w:szCs w:val="24"/>
+        </w:rPr>
+        <w:t xml:space="preserve">Здесь будем использовать </w:t>
+      </w:r>
+      <w:r>
+        <w:rPr>
+          <w:sz w:val="24"/>
+          <w:szCs w:val="24"/>
+          <w:lang w:val="en-US"/>
+        </w:rPr>
+        <w:t>Redirect</w:t>
+      </w:r>
+      <w:r>
+        <w:rPr>
+          <w:sz w:val="24"/>
+          <w:szCs w:val="24"/>
+        </w:rPr>
+        <w:t xml:space="preserve"> </w:t>
+      </w:r>
+      <w:r>
+        <w:rPr>
+          <w:sz w:val="24"/>
+          <w:szCs w:val="24"/>
+        </w:rPr>
+        <w:t>и условие по авторизации.</w:t>
+      </w:r>
+    </w:p>
+    <w:p>
+      <w:pPr>
+        <w:pStyle w:val="HTMLPreformatted"/>
+        <w:shd w:val="clear" w:color="auto" w:fill="272822"/>
+        <w:rPr>
+          <w:color w:val="F8F8F2"/>
+          <w:sz w:val="21"/>
+          <w:szCs w:val="21"/>
+          <w:lang w:val="ru-RU"/>
+        </w:rPr>
+      </w:pPr>
+      <w:r>
+        <w:rPr>
+          <w:color w:val="F92672"/>
+          <w:sz w:val="21"/>
+          <w:szCs w:val="21"/>
+        </w:rPr>
+        <w:t>import</w:t>
+      </w:r>
+      <w:r>
+        <w:rPr>
+          <w:color w:val="F92672"/>
+          <w:sz w:val="21"/>
+          <w:szCs w:val="21"/>
+          <w:lang w:val="ru-RU"/>
+        </w:rPr>
+        <w:t xml:space="preserve"> </w:t>
+      </w:r>
+      <w:r>
+        <w:rPr>
+          <w:color w:val="F8F8F2"/>
+          <w:sz w:val="21"/>
+          <w:szCs w:val="21"/>
+        </w:rPr>
+        <w:t>React</w:t>
+      </w:r>
+      <w:r>
+        <w:rPr>
+          <w:color w:val="F8F8F2"/>
+          <w:sz w:val="21"/>
+          <w:szCs w:val="21"/>
+          <w:lang w:val="ru-RU"/>
+        </w:rPr>
+        <w:t xml:space="preserve"> </w:t>
+      </w:r>
+      <w:r>
+        <w:rPr>
+          <w:color w:val="F92672"/>
+          <w:sz w:val="21"/>
+          <w:szCs w:val="21"/>
+        </w:rPr>
+        <w:t>from</w:t>
+      </w:r>
+      <w:r>
+        <w:rPr>
+          <w:color w:val="F92672"/>
+          <w:sz w:val="21"/>
+          <w:szCs w:val="21"/>
+          <w:lang w:val="ru-RU"/>
+        </w:rPr>
+        <w:t xml:space="preserve"> </w:t>
+      </w:r>
+      <w:r>
+        <w:rPr>
+          <w:color w:val="E6DB74"/>
+          <w:sz w:val="21"/>
+          <w:szCs w:val="21"/>
+          <w:lang w:val="ru-RU"/>
+        </w:rPr>
+        <w:t>'</w:t>
+      </w:r>
+      <w:r>
+        <w:rPr>
+          <w:color w:val="E6DB74"/>
+          <w:sz w:val="21"/>
+          <w:szCs w:val="21"/>
+        </w:rPr>
+        <w:t>react</w:t>
+      </w:r>
+      <w:r>
+        <w:rPr>
+          <w:color w:val="E6DB74"/>
+          <w:sz w:val="21"/>
+          <w:szCs w:val="21"/>
+          <w:lang w:val="ru-RU"/>
+        </w:rPr>
+        <w:t>'</w:t>
+      </w:r>
+      <w:r>
+        <w:rPr>
+          <w:color w:val="CC7832"/>
+          <w:sz w:val="21"/>
+          <w:szCs w:val="21"/>
+          <w:lang w:val="ru-RU"/>
+        </w:rPr>
+        <w:t>;</w:t>
+      </w:r>
+      <w:r>
+        <w:rPr>
+          <w:color w:val="CC7832"/>
+          <w:sz w:val="21"/>
+          <w:szCs w:val="21"/>
+          <w:lang w:val="ru-RU"/>
+        </w:rPr>
+        <w:br/>
+      </w:r>
+      <w:r>
+        <w:rPr>
+          <w:color w:val="F92672"/>
+          <w:sz w:val="21"/>
+          <w:szCs w:val="21"/>
+        </w:rPr>
+        <w:t>import</w:t>
+      </w:r>
+      <w:r>
+        <w:rPr>
+          <w:color w:val="F92672"/>
+          <w:sz w:val="21"/>
+          <w:szCs w:val="21"/>
+          <w:lang w:val="ru-RU"/>
+        </w:rPr>
+        <w:t xml:space="preserve"> </w:t>
+      </w:r>
+      <w:r>
+        <w:rPr>
+          <w:color w:val="F8F8F2"/>
+          <w:sz w:val="21"/>
+          <w:szCs w:val="21"/>
+          <w:lang w:val="ru-RU"/>
+        </w:rPr>
+        <w:t>{</w:t>
+      </w:r>
+      <w:r>
+        <w:rPr>
+          <w:color w:val="F8F8F2"/>
+          <w:sz w:val="21"/>
+          <w:szCs w:val="21"/>
+        </w:rPr>
+        <w:t>Switch</w:t>
+      </w:r>
+      <w:r>
+        <w:rPr>
+          <w:color w:val="CC7832"/>
+          <w:sz w:val="21"/>
+          <w:szCs w:val="21"/>
+          <w:lang w:val="ru-RU"/>
+        </w:rPr>
+        <w:t xml:space="preserve">, </w:t>
+      </w:r>
+      <w:r>
+        <w:rPr>
+          <w:color w:val="F8F8F2"/>
+          <w:sz w:val="21"/>
+          <w:szCs w:val="21"/>
+        </w:rPr>
+        <w:t>Route</w:t>
+      </w:r>
+      <w:r>
+        <w:rPr>
+          <w:color w:val="CC7832"/>
+          <w:sz w:val="21"/>
+          <w:szCs w:val="21"/>
+          <w:lang w:val="ru-RU"/>
+        </w:rPr>
+        <w:t xml:space="preserve">, </w:t>
+      </w:r>
+      <w:r>
+        <w:rPr>
+          <w:color w:val="F8F8F2"/>
+          <w:sz w:val="21"/>
+          <w:szCs w:val="21"/>
+        </w:rPr>
+        <w:t>Redirect</w:t>
+      </w:r>
+      <w:r>
+        <w:rPr>
+          <w:color w:val="F8F8F2"/>
+          <w:sz w:val="21"/>
+          <w:szCs w:val="21"/>
+          <w:lang w:val="ru-RU"/>
+        </w:rPr>
+        <w:t xml:space="preserve">} </w:t>
+      </w:r>
+      <w:r>
+        <w:rPr>
+          <w:color w:val="F92672"/>
+          <w:sz w:val="21"/>
+          <w:szCs w:val="21"/>
+        </w:rPr>
+        <w:t>from</w:t>
+      </w:r>
+      <w:r>
+        <w:rPr>
+          <w:color w:val="F92672"/>
+          <w:sz w:val="21"/>
+          <w:szCs w:val="21"/>
+          <w:lang w:val="ru-RU"/>
+        </w:rPr>
+        <w:t xml:space="preserve"> </w:t>
+      </w:r>
+      <w:r>
+        <w:rPr>
+          <w:color w:val="E6DB74"/>
+          <w:sz w:val="21"/>
+          <w:szCs w:val="21"/>
+          <w:lang w:val="ru-RU"/>
+        </w:rPr>
+        <w:t>"</w:t>
+      </w:r>
+      <w:r>
+        <w:rPr>
+          <w:color w:val="E6DB74"/>
+          <w:sz w:val="21"/>
+          <w:szCs w:val="21"/>
+        </w:rPr>
+        <w:t>react</w:t>
+      </w:r>
+      <w:r>
+        <w:rPr>
+          <w:color w:val="E6DB74"/>
+          <w:sz w:val="21"/>
+          <w:szCs w:val="21"/>
+          <w:lang w:val="ru-RU"/>
+        </w:rPr>
+        <w:t>-</w:t>
+      </w:r>
+      <w:r>
+        <w:rPr>
+          <w:color w:val="E6DB74"/>
+          <w:sz w:val="21"/>
+          <w:szCs w:val="21"/>
+        </w:rPr>
+        <w:t>router</w:t>
+      </w:r>
+      <w:r>
+        <w:rPr>
+          <w:color w:val="E6DB74"/>
+          <w:sz w:val="21"/>
+          <w:szCs w:val="21"/>
+          <w:lang w:val="ru-RU"/>
+        </w:rPr>
+        <w:t>-</w:t>
+      </w:r>
+      <w:proofErr w:type="spellStart"/>
+      <w:r>
+        <w:rPr>
+          <w:color w:val="E6DB74"/>
+          <w:sz w:val="21"/>
+          <w:szCs w:val="21"/>
+        </w:rPr>
+        <w:t>dom</w:t>
+      </w:r>
+      <w:proofErr w:type="spellEnd"/>
+      <w:r>
+        <w:rPr>
+          <w:color w:val="E6DB74"/>
+          <w:sz w:val="21"/>
+          <w:szCs w:val="21"/>
+          <w:lang w:val="ru-RU"/>
+        </w:rPr>
+        <w:t>"</w:t>
+      </w:r>
+      <w:r>
+        <w:rPr>
+          <w:color w:val="CC7832"/>
+          <w:sz w:val="21"/>
+          <w:szCs w:val="21"/>
+          <w:lang w:val="ru-RU"/>
+        </w:rPr>
+        <w:t>;</w:t>
+      </w:r>
+      <w:r>
+        <w:rPr>
+          <w:color w:val="CC7832"/>
+          <w:sz w:val="21"/>
+          <w:szCs w:val="21"/>
+          <w:lang w:val="ru-RU"/>
+        </w:rPr>
+        <w:br/>
+      </w:r>
+      <w:r>
+        <w:rPr>
+          <w:color w:val="F92672"/>
+          <w:sz w:val="21"/>
+          <w:szCs w:val="21"/>
+        </w:rPr>
+        <w:t>import</w:t>
+      </w:r>
+      <w:r>
+        <w:rPr>
+          <w:color w:val="F92672"/>
+          <w:sz w:val="21"/>
+          <w:szCs w:val="21"/>
+          <w:lang w:val="ru-RU"/>
+        </w:rPr>
+        <w:t xml:space="preserve"> </w:t>
+      </w:r>
+      <w:r>
+        <w:rPr>
+          <w:color w:val="F8F8F2"/>
+          <w:sz w:val="21"/>
+          <w:szCs w:val="21"/>
+          <w:lang w:val="ru-RU"/>
+        </w:rPr>
+        <w:t>{</w:t>
+      </w:r>
+      <w:proofErr w:type="spellStart"/>
+      <w:r>
+        <w:rPr>
+          <w:color w:val="F8F8F2"/>
+          <w:sz w:val="21"/>
+          <w:szCs w:val="21"/>
+        </w:rPr>
+        <w:t>privateRoutes</w:t>
+      </w:r>
+      <w:proofErr w:type="spellEnd"/>
+      <w:r>
+        <w:rPr>
+          <w:color w:val="CC7832"/>
+          <w:sz w:val="21"/>
+          <w:szCs w:val="21"/>
+          <w:lang w:val="ru-RU"/>
+        </w:rPr>
+        <w:t xml:space="preserve">, </w:t>
+      </w:r>
+      <w:proofErr w:type="spellStart"/>
+      <w:r>
+        <w:rPr>
+          <w:color w:val="F8F8F2"/>
+          <w:sz w:val="21"/>
+          <w:szCs w:val="21"/>
+        </w:rPr>
+        <w:t>publicRoutes</w:t>
+      </w:r>
+      <w:proofErr w:type="spellEnd"/>
+      <w:r>
+        <w:rPr>
+          <w:color w:val="CC7832"/>
+          <w:sz w:val="21"/>
+          <w:szCs w:val="21"/>
+          <w:lang w:val="ru-RU"/>
+        </w:rPr>
+        <w:t xml:space="preserve">, </w:t>
+      </w:r>
+      <w:proofErr w:type="spellStart"/>
+      <w:r>
+        <w:rPr>
+          <w:color w:val="F8F8F2"/>
+          <w:sz w:val="21"/>
+          <w:szCs w:val="21"/>
+        </w:rPr>
+        <w:t>RouteNames</w:t>
+      </w:r>
+      <w:proofErr w:type="spellEnd"/>
+      <w:r>
+        <w:rPr>
+          <w:color w:val="F8F8F2"/>
+          <w:sz w:val="21"/>
+          <w:szCs w:val="21"/>
+          <w:lang w:val="ru-RU"/>
+        </w:rPr>
+        <w:t xml:space="preserve">} </w:t>
+      </w:r>
+      <w:r>
+        <w:rPr>
+          <w:color w:val="F92672"/>
+          <w:sz w:val="21"/>
+          <w:szCs w:val="21"/>
+        </w:rPr>
+        <w:t>from</w:t>
+      </w:r>
+      <w:r>
+        <w:rPr>
+          <w:color w:val="F92672"/>
+          <w:sz w:val="21"/>
+          <w:szCs w:val="21"/>
+          <w:lang w:val="ru-RU"/>
+        </w:rPr>
+        <w:t xml:space="preserve"> </w:t>
+      </w:r>
+      <w:r>
+        <w:rPr>
+          <w:color w:val="E6DB74"/>
+          <w:sz w:val="21"/>
+          <w:szCs w:val="21"/>
+          <w:lang w:val="ru-RU"/>
+        </w:rPr>
+        <w:t>"../</w:t>
+      </w:r>
+      <w:r>
+        <w:rPr>
+          <w:color w:val="E6DB74"/>
+          <w:sz w:val="21"/>
+          <w:szCs w:val="21"/>
+        </w:rPr>
+        <w:t>router</w:t>
+      </w:r>
+      <w:r>
+        <w:rPr>
+          <w:color w:val="E6DB74"/>
+          <w:sz w:val="21"/>
+          <w:szCs w:val="21"/>
+          <w:lang w:val="ru-RU"/>
+        </w:rPr>
+        <w:t>"</w:t>
+      </w:r>
+      <w:r>
+        <w:rPr>
+          <w:color w:val="CC7832"/>
+          <w:sz w:val="21"/>
+          <w:szCs w:val="21"/>
+          <w:lang w:val="ru-RU"/>
+        </w:rPr>
+        <w:t>;</w:t>
+      </w:r>
+      <w:r>
+        <w:rPr>
+          <w:color w:val="CC7832"/>
+          <w:sz w:val="21"/>
+          <w:szCs w:val="21"/>
+          <w:lang w:val="ru-RU"/>
+        </w:rPr>
+        <w:br/>
+      </w:r>
+      <w:r>
+        <w:rPr>
+          <w:color w:val="CC7832"/>
+          <w:sz w:val="21"/>
+          <w:szCs w:val="21"/>
+          <w:lang w:val="ru-RU"/>
+        </w:rPr>
+        <w:br/>
+      </w:r>
+      <w:r>
+        <w:rPr>
+          <w:color w:val="F92672"/>
+          <w:sz w:val="21"/>
+          <w:szCs w:val="21"/>
+        </w:rPr>
+        <w:t>const</w:t>
+      </w:r>
+      <w:r>
+        <w:rPr>
+          <w:color w:val="F92672"/>
+          <w:sz w:val="21"/>
+          <w:szCs w:val="21"/>
+          <w:lang w:val="ru-RU"/>
+        </w:rPr>
+        <w:t xml:space="preserve"> </w:t>
+      </w:r>
+      <w:proofErr w:type="spellStart"/>
+      <w:r>
+        <w:rPr>
+          <w:color w:val="A6E22E"/>
+          <w:sz w:val="21"/>
+          <w:szCs w:val="21"/>
+        </w:rPr>
+        <w:t>AppRouter</w:t>
+      </w:r>
+      <w:proofErr w:type="spellEnd"/>
+      <w:r>
+        <w:rPr>
+          <w:color w:val="A6E22E"/>
+          <w:sz w:val="21"/>
+          <w:szCs w:val="21"/>
+          <w:lang w:val="ru-RU"/>
+        </w:rPr>
+        <w:t xml:space="preserve"> </w:t>
+      </w:r>
+      <w:r>
+        <w:rPr>
+          <w:color w:val="F92672"/>
+          <w:sz w:val="21"/>
+          <w:szCs w:val="21"/>
+          <w:lang w:val="ru-RU"/>
+        </w:rPr>
+        <w:t xml:space="preserve">= </w:t>
+      </w:r>
+      <w:r>
+        <w:rPr>
+          <w:color w:val="F8F8F2"/>
+          <w:sz w:val="21"/>
+          <w:szCs w:val="21"/>
+          <w:lang w:val="ru-RU"/>
+        </w:rPr>
+        <w:t xml:space="preserve">() </w:t>
+      </w:r>
+      <w:r>
+        <w:rPr>
+          <w:color w:val="F92672"/>
+          <w:sz w:val="21"/>
+          <w:szCs w:val="21"/>
+          <w:lang w:val="ru-RU"/>
+        </w:rPr>
+        <w:t xml:space="preserve">=&gt; </w:t>
+      </w:r>
+      <w:r>
+        <w:rPr>
+          <w:color w:val="F8F8F2"/>
+          <w:sz w:val="21"/>
+          <w:szCs w:val="21"/>
+          <w:lang w:val="ru-RU"/>
+        </w:rPr>
+        <w:t>{</w:t>
+      </w:r>
+      <w:r>
+        <w:rPr>
+          <w:color w:val="F8F8F2"/>
+          <w:sz w:val="21"/>
+          <w:szCs w:val="21"/>
+          <w:lang w:val="ru-RU"/>
+        </w:rPr>
+        <w:br/>
+        <w:t xml:space="preserve">    </w:t>
+      </w:r>
+      <w:r>
+        <w:rPr>
+          <w:color w:val="F92672"/>
+          <w:sz w:val="21"/>
+          <w:szCs w:val="21"/>
+        </w:rPr>
+        <w:t>const</w:t>
+      </w:r>
+      <w:r>
+        <w:rPr>
+          <w:color w:val="F92672"/>
+          <w:sz w:val="21"/>
+          <w:szCs w:val="21"/>
+          <w:lang w:val="ru-RU"/>
+        </w:rPr>
+        <w:t xml:space="preserve"> </w:t>
+      </w:r>
+      <w:r>
+        <w:rPr>
+          <w:color w:val="F8F8F2"/>
+          <w:sz w:val="21"/>
+          <w:szCs w:val="21"/>
+        </w:rPr>
+        <w:t>auth</w:t>
+      </w:r>
+      <w:r>
+        <w:rPr>
+          <w:color w:val="F8F8F2"/>
+          <w:sz w:val="21"/>
+          <w:szCs w:val="21"/>
+          <w:lang w:val="ru-RU"/>
+        </w:rPr>
+        <w:t xml:space="preserve"> </w:t>
+      </w:r>
+      <w:r>
+        <w:rPr>
+          <w:color w:val="F92672"/>
+          <w:sz w:val="21"/>
+          <w:szCs w:val="21"/>
+          <w:lang w:val="ru-RU"/>
+        </w:rPr>
+        <w:t xml:space="preserve">= </w:t>
+      </w:r>
+      <w:r>
+        <w:rPr>
+          <w:color w:val="F92672"/>
+          <w:sz w:val="21"/>
+          <w:szCs w:val="21"/>
+        </w:rPr>
+        <w:t>false</w:t>
+      </w:r>
+      <w:r>
+        <w:rPr>
+          <w:color w:val="CC7832"/>
+          <w:sz w:val="21"/>
+          <w:szCs w:val="21"/>
+          <w:lang w:val="ru-RU"/>
+        </w:rPr>
+        <w:t xml:space="preserve">; </w:t>
+      </w:r>
+      <w:r>
+        <w:rPr>
+          <w:color w:val="75715E"/>
+          <w:sz w:val="21"/>
+          <w:szCs w:val="21"/>
+          <w:lang w:val="ru-RU"/>
+        </w:rPr>
+        <w:t xml:space="preserve">// если </w:t>
+      </w:r>
+      <w:r>
+        <w:rPr>
+          <w:color w:val="75715E"/>
+          <w:sz w:val="21"/>
+          <w:szCs w:val="21"/>
+        </w:rPr>
+        <w:t>true</w:t>
+      </w:r>
+      <w:r>
+        <w:rPr>
+          <w:color w:val="75715E"/>
+          <w:sz w:val="21"/>
+          <w:szCs w:val="21"/>
+          <w:lang w:val="ru-RU"/>
+        </w:rPr>
+        <w:t xml:space="preserve">, попадаем на </w:t>
+      </w:r>
+      <w:r>
+        <w:rPr>
+          <w:color w:val="75715E"/>
+          <w:sz w:val="21"/>
+          <w:szCs w:val="21"/>
+        </w:rPr>
+        <w:t>events</w:t>
+      </w:r>
+      <w:r>
+        <w:rPr>
+          <w:color w:val="75715E"/>
+          <w:sz w:val="21"/>
+          <w:szCs w:val="21"/>
+          <w:lang w:val="ru-RU"/>
+        </w:rPr>
+        <w:t xml:space="preserve">; если </w:t>
+      </w:r>
+      <w:r>
+        <w:rPr>
+          <w:color w:val="75715E"/>
+          <w:sz w:val="21"/>
+          <w:szCs w:val="21"/>
+        </w:rPr>
+        <w:t>false</w:t>
+      </w:r>
+      <w:r>
+        <w:rPr>
+          <w:color w:val="75715E"/>
+          <w:sz w:val="21"/>
+          <w:szCs w:val="21"/>
+          <w:lang w:val="ru-RU"/>
+        </w:rPr>
+        <w:t xml:space="preserve">, попадаем на </w:t>
+      </w:r>
+      <w:r>
+        <w:rPr>
+          <w:color w:val="75715E"/>
+          <w:sz w:val="21"/>
+          <w:szCs w:val="21"/>
+        </w:rPr>
+        <w:t>login</w:t>
+      </w:r>
+      <w:r>
+        <w:rPr>
+          <w:color w:val="75715E"/>
+          <w:sz w:val="21"/>
+          <w:szCs w:val="21"/>
+          <w:lang w:val="ru-RU"/>
+        </w:rPr>
+        <w:br/>
+        <w:t xml:space="preserve">    </w:t>
+      </w:r>
+      <w:r>
+        <w:rPr>
+          <w:color w:val="F92672"/>
+          <w:sz w:val="21"/>
+          <w:szCs w:val="21"/>
+        </w:rPr>
+        <w:t>return</w:t>
+      </w:r>
+      <w:r>
+        <w:rPr>
+          <w:color w:val="F92672"/>
+          <w:sz w:val="21"/>
+          <w:szCs w:val="21"/>
+          <w:lang w:val="ru-RU"/>
+        </w:rPr>
+        <w:t xml:space="preserve"> </w:t>
+      </w:r>
+      <w:r>
+        <w:rPr>
+          <w:color w:val="F8F8F2"/>
+          <w:sz w:val="21"/>
+          <w:szCs w:val="21"/>
+          <w:lang w:val="ru-RU"/>
+        </w:rPr>
+        <w:t>(</w:t>
+      </w:r>
+      <w:r>
+        <w:rPr>
+          <w:color w:val="F8F8F2"/>
+          <w:sz w:val="21"/>
+          <w:szCs w:val="21"/>
+          <w:lang w:val="ru-RU"/>
+        </w:rPr>
+        <w:br/>
+        <w:t xml:space="preserve">        </w:t>
+      </w:r>
+      <w:r>
+        <w:rPr>
+          <w:color w:val="F8F8F2"/>
+          <w:sz w:val="21"/>
+          <w:szCs w:val="21"/>
+        </w:rPr>
+        <w:t>auth</w:t>
+      </w:r>
+      <w:r>
+        <w:rPr>
+          <w:color w:val="F8F8F2"/>
+          <w:sz w:val="21"/>
+          <w:szCs w:val="21"/>
+          <w:lang w:val="ru-RU"/>
+        </w:rPr>
+        <w:t xml:space="preserve"> </w:t>
+      </w:r>
+      <w:r>
+        <w:rPr>
+          <w:color w:val="F92672"/>
+          <w:sz w:val="21"/>
+          <w:szCs w:val="21"/>
+          <w:lang w:val="ru-RU"/>
+        </w:rPr>
+        <w:t>?</w:t>
+      </w:r>
+      <w:r>
+        <w:rPr>
+          <w:color w:val="F92672"/>
+          <w:sz w:val="21"/>
+          <w:szCs w:val="21"/>
+          <w:lang w:val="ru-RU"/>
+        </w:rPr>
+        <w:t xml:space="preserve"> </w:t>
+      </w:r>
+      <w:r>
+        <w:rPr>
+          <w:color w:val="75715E"/>
+          <w:sz w:val="21"/>
+          <w:szCs w:val="21"/>
+          <w:lang w:val="ru-RU"/>
+        </w:rPr>
+        <w:t>// проверка авторизации</w:t>
+      </w:r>
+      <w:r>
+        <w:rPr>
+          <w:color w:val="F92672"/>
+          <w:sz w:val="21"/>
+          <w:szCs w:val="21"/>
+          <w:lang w:val="ru-RU"/>
+        </w:rPr>
+        <w:br/>
+        <w:t xml:space="preserve">            </w:t>
+      </w:r>
+      <w:r>
+        <w:rPr>
+          <w:color w:val="F8F8F2"/>
+          <w:sz w:val="21"/>
+          <w:szCs w:val="21"/>
+          <w:lang w:val="ru-RU"/>
+        </w:rPr>
+        <w:t>&lt;</w:t>
+      </w:r>
+      <w:r>
+        <w:rPr>
+          <w:color w:val="F92672"/>
+          <w:sz w:val="21"/>
+          <w:szCs w:val="21"/>
+        </w:rPr>
+        <w:t>Switch</w:t>
+      </w:r>
+      <w:r>
+        <w:rPr>
+          <w:color w:val="F8F8F2"/>
+          <w:sz w:val="21"/>
+          <w:szCs w:val="21"/>
+          <w:lang w:val="ru-RU"/>
+        </w:rPr>
+        <w:t>&gt;</w:t>
+      </w:r>
+      <w:r>
+        <w:rPr>
+          <w:color w:val="F8F8F2"/>
+          <w:sz w:val="21"/>
+          <w:szCs w:val="21"/>
+          <w:lang w:val="ru-RU"/>
+        </w:rPr>
+        <w:br/>
+        <w:t xml:space="preserve">                {</w:t>
+      </w:r>
+      <w:proofErr w:type="spellStart"/>
+      <w:r>
+        <w:rPr>
+          <w:color w:val="F8F8F2"/>
+          <w:sz w:val="21"/>
+          <w:szCs w:val="21"/>
+        </w:rPr>
+        <w:t>privateRoutes</w:t>
+      </w:r>
+      <w:proofErr w:type="spellEnd"/>
+      <w:r>
+        <w:rPr>
+          <w:color w:val="F8F8F2"/>
+          <w:sz w:val="21"/>
+          <w:szCs w:val="21"/>
+          <w:lang w:val="ru-RU"/>
+        </w:rPr>
+        <w:t>.</w:t>
+      </w:r>
+      <w:r>
+        <w:rPr>
+          <w:color w:val="A6E22E"/>
+          <w:sz w:val="21"/>
+          <w:szCs w:val="21"/>
+        </w:rPr>
+        <w:t>map</w:t>
+      </w:r>
+      <w:r>
+        <w:rPr>
+          <w:color w:val="F8F8F2"/>
+          <w:sz w:val="21"/>
+          <w:szCs w:val="21"/>
+          <w:lang w:val="ru-RU"/>
+        </w:rPr>
+        <w:t>(</w:t>
+      </w:r>
+      <w:r>
+        <w:rPr>
+          <w:i/>
+          <w:iCs/>
+          <w:color w:val="FD971F"/>
+          <w:sz w:val="21"/>
+          <w:szCs w:val="21"/>
+        </w:rPr>
+        <w:t>route</w:t>
+      </w:r>
+      <w:r>
+        <w:rPr>
+          <w:i/>
+          <w:iCs/>
+          <w:color w:val="FD971F"/>
+          <w:sz w:val="21"/>
+          <w:szCs w:val="21"/>
+          <w:lang w:val="ru-RU"/>
+        </w:rPr>
+        <w:t xml:space="preserve"> </w:t>
+      </w:r>
+      <w:r>
+        <w:rPr>
+          <w:color w:val="F92672"/>
+          <w:sz w:val="21"/>
+          <w:szCs w:val="21"/>
+          <w:lang w:val="ru-RU"/>
+        </w:rPr>
+        <w:t>=&gt;</w:t>
+      </w:r>
+      <w:r>
+        <w:rPr>
+          <w:color w:val="F92672"/>
+          <w:sz w:val="21"/>
+          <w:szCs w:val="21"/>
+          <w:lang w:val="ru-RU"/>
+        </w:rPr>
+        <w:br/>
+        <w:t xml:space="preserve">                    </w:t>
+      </w:r>
+      <w:r>
+        <w:rPr>
+          <w:color w:val="F8F8F2"/>
+          <w:sz w:val="21"/>
+          <w:szCs w:val="21"/>
+          <w:lang w:val="ru-RU"/>
+        </w:rPr>
+        <w:t>&lt;</w:t>
+      </w:r>
+      <w:r>
+        <w:rPr>
+          <w:color w:val="F92672"/>
+          <w:sz w:val="21"/>
+          <w:szCs w:val="21"/>
+        </w:rPr>
+        <w:t>Route</w:t>
+      </w:r>
+      <w:r>
+        <w:rPr>
+          <w:color w:val="F92672"/>
+          <w:sz w:val="21"/>
+          <w:szCs w:val="21"/>
+          <w:lang w:val="ru-RU"/>
+        </w:rPr>
+        <w:t xml:space="preserve"> </w:t>
+      </w:r>
+      <w:r>
+        <w:rPr>
+          <w:color w:val="A6E22E"/>
+          <w:sz w:val="21"/>
+          <w:szCs w:val="21"/>
+        </w:rPr>
+        <w:t>path</w:t>
+      </w:r>
+      <w:r>
+        <w:rPr>
+          <w:color w:val="E6DB74"/>
+          <w:sz w:val="21"/>
+          <w:szCs w:val="21"/>
+          <w:lang w:val="ru-RU"/>
+        </w:rPr>
+        <w:t>=</w:t>
+      </w:r>
+      <w:r>
+        <w:rPr>
+          <w:color w:val="F8F8F2"/>
+          <w:sz w:val="21"/>
+          <w:szCs w:val="21"/>
+          <w:lang w:val="ru-RU"/>
+        </w:rPr>
+        <w:t>{</w:t>
+      </w:r>
+      <w:r>
+        <w:rPr>
+          <w:i/>
+          <w:iCs/>
+          <w:color w:val="FD971F"/>
+          <w:sz w:val="21"/>
+          <w:szCs w:val="21"/>
+        </w:rPr>
+        <w:t>route</w:t>
+      </w:r>
+      <w:r>
+        <w:rPr>
+          <w:color w:val="F8F8F2"/>
+          <w:sz w:val="21"/>
+          <w:szCs w:val="21"/>
+          <w:lang w:val="ru-RU"/>
+        </w:rPr>
+        <w:t>.</w:t>
+      </w:r>
+      <w:r>
+        <w:rPr>
+          <w:color w:val="F8F8F2"/>
+          <w:sz w:val="21"/>
+          <w:szCs w:val="21"/>
+        </w:rPr>
+        <w:t>path</w:t>
+      </w:r>
+      <w:r>
+        <w:rPr>
+          <w:color w:val="F8F8F2"/>
+          <w:sz w:val="21"/>
+          <w:szCs w:val="21"/>
+          <w:lang w:val="ru-RU"/>
+        </w:rPr>
+        <w:t>}</w:t>
+      </w:r>
+      <w:r>
+        <w:rPr>
+          <w:color w:val="F8F8F2"/>
+          <w:sz w:val="21"/>
+          <w:szCs w:val="21"/>
+          <w:lang w:val="ru-RU"/>
+        </w:rPr>
+        <w:br/>
+        <w:t xml:space="preserve">                           </w:t>
+      </w:r>
+      <w:r>
+        <w:rPr>
+          <w:color w:val="A6E22E"/>
+          <w:sz w:val="21"/>
+          <w:szCs w:val="21"/>
+        </w:rPr>
+        <w:t>exact</w:t>
+      </w:r>
+      <w:r>
+        <w:rPr>
+          <w:color w:val="E6DB74"/>
+          <w:sz w:val="21"/>
+          <w:szCs w:val="21"/>
+          <w:lang w:val="ru-RU"/>
+        </w:rPr>
+        <w:t>=</w:t>
+      </w:r>
+      <w:r>
+        <w:rPr>
+          <w:color w:val="F8F8F2"/>
+          <w:sz w:val="21"/>
+          <w:szCs w:val="21"/>
+          <w:lang w:val="ru-RU"/>
+        </w:rPr>
+        <w:t>{</w:t>
+      </w:r>
+      <w:r>
+        <w:rPr>
+          <w:i/>
+          <w:iCs/>
+          <w:color w:val="FD971F"/>
+          <w:sz w:val="21"/>
+          <w:szCs w:val="21"/>
+        </w:rPr>
+        <w:t>route</w:t>
+      </w:r>
+      <w:r>
+        <w:rPr>
+          <w:color w:val="F8F8F2"/>
+          <w:sz w:val="21"/>
+          <w:szCs w:val="21"/>
+          <w:lang w:val="ru-RU"/>
+        </w:rPr>
+        <w:t>.</w:t>
+      </w:r>
+      <w:r>
+        <w:rPr>
+          <w:color w:val="F8F8F2"/>
+          <w:sz w:val="21"/>
+          <w:szCs w:val="21"/>
+        </w:rPr>
+        <w:t>exact</w:t>
+      </w:r>
+      <w:r>
+        <w:rPr>
+          <w:color w:val="F8F8F2"/>
+          <w:sz w:val="21"/>
+          <w:szCs w:val="21"/>
+          <w:lang w:val="ru-RU"/>
+        </w:rPr>
+        <w:t>}</w:t>
+      </w:r>
+      <w:r>
+        <w:rPr>
+          <w:color w:val="F8F8F2"/>
+          <w:sz w:val="21"/>
+          <w:szCs w:val="21"/>
+          <w:lang w:val="ru-RU"/>
+        </w:rPr>
+        <w:br/>
+        <w:t xml:space="preserve">                           </w:t>
+      </w:r>
+      <w:r>
+        <w:rPr>
+          <w:color w:val="A6E22E"/>
+          <w:sz w:val="21"/>
+          <w:szCs w:val="21"/>
+        </w:rPr>
+        <w:t>component</w:t>
+      </w:r>
+      <w:r>
+        <w:rPr>
+          <w:color w:val="E6DB74"/>
+          <w:sz w:val="21"/>
+          <w:szCs w:val="21"/>
+          <w:lang w:val="ru-RU"/>
+        </w:rPr>
+        <w:t>=</w:t>
+      </w:r>
+      <w:r>
+        <w:rPr>
+          <w:color w:val="F8F8F2"/>
+          <w:sz w:val="21"/>
+          <w:szCs w:val="21"/>
+          <w:lang w:val="ru-RU"/>
+        </w:rPr>
+        <w:t>{</w:t>
+      </w:r>
+      <w:r>
+        <w:rPr>
+          <w:i/>
+          <w:iCs/>
+          <w:color w:val="FD971F"/>
+          <w:sz w:val="21"/>
+          <w:szCs w:val="21"/>
+        </w:rPr>
+        <w:t>route</w:t>
+      </w:r>
+      <w:r>
+        <w:rPr>
+          <w:color w:val="F8F8F2"/>
+          <w:sz w:val="21"/>
+          <w:szCs w:val="21"/>
+          <w:lang w:val="ru-RU"/>
+        </w:rPr>
+        <w:t>.</w:t>
+      </w:r>
+      <w:r>
+        <w:rPr>
+          <w:color w:val="F8F8F2"/>
+          <w:sz w:val="21"/>
+          <w:szCs w:val="21"/>
+        </w:rPr>
+        <w:t>component</w:t>
+      </w:r>
+      <w:r>
+        <w:rPr>
+          <w:color w:val="F8F8F2"/>
+          <w:sz w:val="21"/>
+          <w:szCs w:val="21"/>
+          <w:lang w:val="ru-RU"/>
+        </w:rPr>
+        <w:t>}</w:t>
+      </w:r>
+      <w:r>
+        <w:rPr>
+          <w:color w:val="F8F8F2"/>
+          <w:sz w:val="21"/>
+          <w:szCs w:val="21"/>
+          <w:lang w:val="ru-RU"/>
+        </w:rPr>
+        <w:br/>
+        <w:t xml:space="preserve">                           </w:t>
+      </w:r>
+      <w:r>
+        <w:rPr>
+          <w:color w:val="A6E22E"/>
+          <w:sz w:val="21"/>
+          <w:szCs w:val="21"/>
+        </w:rPr>
+        <w:t>key</w:t>
+      </w:r>
+      <w:r>
+        <w:rPr>
+          <w:color w:val="E6DB74"/>
+          <w:sz w:val="21"/>
+          <w:szCs w:val="21"/>
+          <w:lang w:val="ru-RU"/>
+        </w:rPr>
+        <w:t>=</w:t>
+      </w:r>
+      <w:r>
+        <w:rPr>
+          <w:color w:val="F8F8F2"/>
+          <w:sz w:val="21"/>
+          <w:szCs w:val="21"/>
+          <w:lang w:val="ru-RU"/>
+        </w:rPr>
+        <w:t>{</w:t>
+      </w:r>
+      <w:r>
+        <w:rPr>
+          <w:i/>
+          <w:iCs/>
+          <w:color w:val="FD971F"/>
+          <w:sz w:val="21"/>
+          <w:szCs w:val="21"/>
+        </w:rPr>
+        <w:t>route</w:t>
+      </w:r>
+      <w:r>
+        <w:rPr>
+          <w:color w:val="F8F8F2"/>
+          <w:sz w:val="21"/>
+          <w:szCs w:val="21"/>
+          <w:lang w:val="ru-RU"/>
+        </w:rPr>
+        <w:t>.</w:t>
+      </w:r>
+      <w:r>
+        <w:rPr>
+          <w:color w:val="F8F8F2"/>
+          <w:sz w:val="21"/>
+          <w:szCs w:val="21"/>
+        </w:rPr>
+        <w:t>path</w:t>
+      </w:r>
+      <w:r>
+        <w:rPr>
+          <w:color w:val="F8F8F2"/>
+          <w:sz w:val="21"/>
+          <w:szCs w:val="21"/>
+          <w:lang w:val="ru-RU"/>
+        </w:rPr>
+        <w:t xml:space="preserve">} </w:t>
+      </w:r>
+      <w:r>
+        <w:rPr>
+          <w:color w:val="75715E"/>
+          <w:sz w:val="21"/>
+          <w:szCs w:val="21"/>
+          <w:lang w:val="ru-RU"/>
+        </w:rPr>
+        <w:t>// укажем в качестве ключа путь к компоненту, т.к. он будет уникальным</w:t>
+      </w:r>
+      <w:r>
+        <w:rPr>
+          <w:color w:val="75715E"/>
+          <w:sz w:val="21"/>
+          <w:szCs w:val="21"/>
+          <w:lang w:val="ru-RU"/>
+        </w:rPr>
+        <w:br/>
+        <w:t xml:space="preserve">                    </w:t>
+      </w:r>
+      <w:r>
+        <w:rPr>
+          <w:color w:val="F8F8F2"/>
+          <w:sz w:val="21"/>
+          <w:szCs w:val="21"/>
+          <w:lang w:val="ru-RU"/>
+        </w:rPr>
+        <w:t>/&gt;</w:t>
+      </w:r>
+      <w:r>
+        <w:rPr>
+          <w:color w:val="F8F8F2"/>
+          <w:sz w:val="21"/>
+          <w:szCs w:val="21"/>
+          <w:lang w:val="ru-RU"/>
+        </w:rPr>
+        <w:br/>
+        <w:t xml:space="preserve">                )}</w:t>
+      </w:r>
+      <w:r>
+        <w:rPr>
+          <w:color w:val="F8F8F2"/>
+          <w:sz w:val="21"/>
+          <w:szCs w:val="21"/>
+          <w:lang w:val="ru-RU"/>
+        </w:rPr>
+        <w:br/>
+        <w:t xml:space="preserve">                &lt;</w:t>
+      </w:r>
+      <w:r>
+        <w:rPr>
+          <w:color w:val="F92672"/>
+          <w:sz w:val="21"/>
+          <w:szCs w:val="21"/>
+        </w:rPr>
+        <w:t>Redirect</w:t>
+      </w:r>
+      <w:r>
+        <w:rPr>
+          <w:color w:val="F92672"/>
+          <w:sz w:val="21"/>
+          <w:szCs w:val="21"/>
+          <w:lang w:val="ru-RU"/>
+        </w:rPr>
+        <w:t xml:space="preserve"> </w:t>
+      </w:r>
+      <w:r>
+        <w:rPr>
+          <w:color w:val="A6E22E"/>
+          <w:sz w:val="21"/>
+          <w:szCs w:val="21"/>
+        </w:rPr>
+        <w:t>to</w:t>
+      </w:r>
+      <w:r>
+        <w:rPr>
+          <w:color w:val="E6DB74"/>
+          <w:sz w:val="21"/>
+          <w:szCs w:val="21"/>
+          <w:lang w:val="ru-RU"/>
+        </w:rPr>
+        <w:t>=</w:t>
+      </w:r>
+      <w:r>
+        <w:rPr>
+          <w:color w:val="F8F8F2"/>
+          <w:sz w:val="21"/>
+          <w:szCs w:val="21"/>
+          <w:lang w:val="ru-RU"/>
+        </w:rPr>
+        <w:t>{</w:t>
+      </w:r>
+      <w:proofErr w:type="spellStart"/>
+      <w:r>
+        <w:rPr>
+          <w:color w:val="F8F8F2"/>
+          <w:sz w:val="21"/>
+          <w:szCs w:val="21"/>
+        </w:rPr>
+        <w:t>RouteNames</w:t>
+      </w:r>
+      <w:proofErr w:type="spellEnd"/>
+      <w:r>
+        <w:rPr>
+          <w:color w:val="F8F8F2"/>
+          <w:sz w:val="21"/>
+          <w:szCs w:val="21"/>
+          <w:lang w:val="ru-RU"/>
+        </w:rPr>
+        <w:t>.</w:t>
+      </w:r>
+      <w:r>
+        <w:rPr>
+          <w:i/>
+          <w:iCs/>
+          <w:color w:val="F8F8F2"/>
+          <w:sz w:val="21"/>
+          <w:szCs w:val="21"/>
+        </w:rPr>
+        <w:t>EVENT</w:t>
+      </w:r>
+      <w:r>
+        <w:rPr>
+          <w:color w:val="F8F8F2"/>
+          <w:sz w:val="21"/>
+          <w:szCs w:val="21"/>
+          <w:lang w:val="ru-RU"/>
+        </w:rPr>
+        <w:t>}/&gt;</w:t>
+      </w:r>
+      <w:r>
+        <w:rPr>
+          <w:color w:val="F8F8F2"/>
+          <w:sz w:val="21"/>
+          <w:szCs w:val="21"/>
+          <w:lang w:val="ru-RU"/>
+        </w:rPr>
+        <w:br/>
+        <w:t xml:space="preserve">            &lt;/</w:t>
+      </w:r>
+      <w:r>
+        <w:rPr>
+          <w:color w:val="F92672"/>
+          <w:sz w:val="21"/>
+          <w:szCs w:val="21"/>
+        </w:rPr>
+        <w:t>Switch</w:t>
+      </w:r>
+      <w:r>
+        <w:rPr>
+          <w:color w:val="F8F8F2"/>
+          <w:sz w:val="21"/>
+          <w:szCs w:val="21"/>
+          <w:lang w:val="ru-RU"/>
+        </w:rPr>
+        <w:t>&gt;</w:t>
+      </w:r>
+      <w:r>
+        <w:rPr>
+          <w:color w:val="F8F8F2"/>
+          <w:sz w:val="21"/>
+          <w:szCs w:val="21"/>
+          <w:lang w:val="ru-RU"/>
+        </w:rPr>
+        <w:br/>
+        <w:t xml:space="preserve">            </w:t>
+      </w:r>
+      <w:r>
+        <w:rPr>
+          <w:color w:val="F92672"/>
+          <w:sz w:val="21"/>
+          <w:szCs w:val="21"/>
+          <w:lang w:val="ru-RU"/>
+        </w:rPr>
+        <w:t>:</w:t>
+      </w:r>
+      <w:r>
+        <w:rPr>
+          <w:color w:val="F92672"/>
+          <w:sz w:val="21"/>
+          <w:szCs w:val="21"/>
+          <w:lang w:val="ru-RU"/>
+        </w:rPr>
+        <w:br/>
+        <w:t xml:space="preserve">            </w:t>
+      </w:r>
+      <w:r>
+        <w:rPr>
+          <w:color w:val="F8F8F2"/>
+          <w:sz w:val="21"/>
+          <w:szCs w:val="21"/>
+          <w:lang w:val="ru-RU"/>
+        </w:rPr>
+        <w:t>&lt;</w:t>
+      </w:r>
+      <w:r>
+        <w:rPr>
+          <w:color w:val="F92672"/>
+          <w:sz w:val="21"/>
+          <w:szCs w:val="21"/>
+        </w:rPr>
+        <w:t>Switch</w:t>
+      </w:r>
+      <w:r>
+        <w:rPr>
+          <w:color w:val="F8F8F2"/>
+          <w:sz w:val="21"/>
+          <w:szCs w:val="21"/>
+          <w:lang w:val="ru-RU"/>
+        </w:rPr>
+        <w:t>&gt;</w:t>
+      </w:r>
+      <w:r>
+        <w:rPr>
+          <w:color w:val="F8F8F2"/>
+          <w:sz w:val="21"/>
+          <w:szCs w:val="21"/>
+          <w:lang w:val="ru-RU"/>
+        </w:rPr>
+        <w:br/>
+        <w:t xml:space="preserve">                {</w:t>
+      </w:r>
+      <w:proofErr w:type="spellStart"/>
+      <w:r>
+        <w:rPr>
+          <w:color w:val="F8F8F2"/>
+          <w:sz w:val="21"/>
+          <w:szCs w:val="21"/>
+        </w:rPr>
+        <w:t>publicRoutes</w:t>
+      </w:r>
+      <w:proofErr w:type="spellEnd"/>
+      <w:r>
+        <w:rPr>
+          <w:color w:val="F8F8F2"/>
+          <w:sz w:val="21"/>
+          <w:szCs w:val="21"/>
+          <w:lang w:val="ru-RU"/>
+        </w:rPr>
+        <w:t>.</w:t>
+      </w:r>
+      <w:r>
+        <w:rPr>
+          <w:color w:val="A6E22E"/>
+          <w:sz w:val="21"/>
+          <w:szCs w:val="21"/>
+        </w:rPr>
+        <w:t>map</w:t>
+      </w:r>
+      <w:r>
+        <w:rPr>
+          <w:color w:val="F8F8F2"/>
+          <w:sz w:val="21"/>
+          <w:szCs w:val="21"/>
+          <w:lang w:val="ru-RU"/>
+        </w:rPr>
+        <w:t>(</w:t>
+      </w:r>
+      <w:r>
+        <w:rPr>
+          <w:i/>
+          <w:iCs/>
+          <w:color w:val="FD971F"/>
+          <w:sz w:val="21"/>
+          <w:szCs w:val="21"/>
+        </w:rPr>
+        <w:t>route</w:t>
+      </w:r>
+      <w:r>
+        <w:rPr>
+          <w:i/>
+          <w:iCs/>
+          <w:color w:val="FD971F"/>
+          <w:sz w:val="21"/>
+          <w:szCs w:val="21"/>
+          <w:lang w:val="ru-RU"/>
+        </w:rPr>
+        <w:t xml:space="preserve"> </w:t>
+      </w:r>
+      <w:r>
+        <w:rPr>
+          <w:color w:val="F92672"/>
+          <w:sz w:val="21"/>
+          <w:szCs w:val="21"/>
+          <w:lang w:val="ru-RU"/>
+        </w:rPr>
+        <w:t>=&gt;</w:t>
+      </w:r>
+      <w:r>
+        <w:rPr>
+          <w:color w:val="F92672"/>
+          <w:sz w:val="21"/>
+          <w:szCs w:val="21"/>
+          <w:lang w:val="ru-RU"/>
+        </w:rPr>
+        <w:br/>
+        <w:t xml:space="preserve">                    </w:t>
+      </w:r>
+      <w:r>
+        <w:rPr>
+          <w:color w:val="F8F8F2"/>
+          <w:sz w:val="21"/>
+          <w:szCs w:val="21"/>
+          <w:lang w:val="ru-RU"/>
+        </w:rPr>
+        <w:t>&lt;</w:t>
+      </w:r>
+      <w:r>
+        <w:rPr>
+          <w:color w:val="F92672"/>
+          <w:sz w:val="21"/>
+          <w:szCs w:val="21"/>
+        </w:rPr>
+        <w:t>Route</w:t>
+      </w:r>
+      <w:r>
+        <w:rPr>
+          <w:color w:val="F92672"/>
+          <w:sz w:val="21"/>
+          <w:szCs w:val="21"/>
+          <w:lang w:val="ru-RU"/>
+        </w:rPr>
+        <w:t xml:space="preserve"> </w:t>
+      </w:r>
+      <w:r>
+        <w:rPr>
+          <w:color w:val="A6E22E"/>
+          <w:sz w:val="21"/>
+          <w:szCs w:val="21"/>
+        </w:rPr>
+        <w:t>path</w:t>
+      </w:r>
+      <w:r>
+        <w:rPr>
+          <w:color w:val="E6DB74"/>
+          <w:sz w:val="21"/>
+          <w:szCs w:val="21"/>
+          <w:lang w:val="ru-RU"/>
+        </w:rPr>
+        <w:t>=</w:t>
+      </w:r>
+      <w:r>
+        <w:rPr>
+          <w:color w:val="F8F8F2"/>
+          <w:sz w:val="21"/>
+          <w:szCs w:val="21"/>
+          <w:lang w:val="ru-RU"/>
+        </w:rPr>
+        <w:t>{</w:t>
+      </w:r>
+      <w:r>
+        <w:rPr>
+          <w:i/>
+          <w:iCs/>
+          <w:color w:val="FD971F"/>
+          <w:sz w:val="21"/>
+          <w:szCs w:val="21"/>
+        </w:rPr>
+        <w:t>route</w:t>
+      </w:r>
+      <w:r>
+        <w:rPr>
+          <w:color w:val="F8F8F2"/>
+          <w:sz w:val="21"/>
+          <w:szCs w:val="21"/>
+          <w:lang w:val="ru-RU"/>
+        </w:rPr>
+        <w:t>.</w:t>
+      </w:r>
+      <w:r>
+        <w:rPr>
+          <w:color w:val="F8F8F2"/>
+          <w:sz w:val="21"/>
+          <w:szCs w:val="21"/>
+        </w:rPr>
+        <w:t>path</w:t>
+      </w:r>
+      <w:r>
+        <w:rPr>
+          <w:color w:val="F8F8F2"/>
+          <w:sz w:val="21"/>
+          <w:szCs w:val="21"/>
+          <w:lang w:val="ru-RU"/>
+        </w:rPr>
+        <w:t>}</w:t>
+      </w:r>
+      <w:r>
+        <w:rPr>
+          <w:color w:val="F8F8F2"/>
+          <w:sz w:val="21"/>
+          <w:szCs w:val="21"/>
+          <w:lang w:val="ru-RU"/>
+        </w:rPr>
+        <w:br/>
+        <w:t xml:space="preserve">                           </w:t>
+      </w:r>
+      <w:r>
+        <w:rPr>
+          <w:color w:val="A6E22E"/>
+          <w:sz w:val="21"/>
+          <w:szCs w:val="21"/>
+        </w:rPr>
+        <w:t>exact</w:t>
+      </w:r>
+      <w:r>
+        <w:rPr>
+          <w:color w:val="E6DB74"/>
+          <w:sz w:val="21"/>
+          <w:szCs w:val="21"/>
+          <w:lang w:val="ru-RU"/>
+        </w:rPr>
+        <w:t>=</w:t>
+      </w:r>
+      <w:r>
+        <w:rPr>
+          <w:color w:val="F8F8F2"/>
+          <w:sz w:val="21"/>
+          <w:szCs w:val="21"/>
+          <w:lang w:val="ru-RU"/>
+        </w:rPr>
+        <w:t>{</w:t>
+      </w:r>
+      <w:r>
+        <w:rPr>
+          <w:i/>
+          <w:iCs/>
+          <w:color w:val="FD971F"/>
+          <w:sz w:val="21"/>
+          <w:szCs w:val="21"/>
+        </w:rPr>
+        <w:t>route</w:t>
+      </w:r>
+      <w:r>
+        <w:rPr>
+          <w:color w:val="F8F8F2"/>
+          <w:sz w:val="21"/>
+          <w:szCs w:val="21"/>
+          <w:lang w:val="ru-RU"/>
+        </w:rPr>
+        <w:t>.</w:t>
+      </w:r>
+      <w:r>
+        <w:rPr>
+          <w:color w:val="F8F8F2"/>
+          <w:sz w:val="21"/>
+          <w:szCs w:val="21"/>
+        </w:rPr>
+        <w:t>exact</w:t>
+      </w:r>
+      <w:r>
+        <w:rPr>
+          <w:color w:val="F8F8F2"/>
+          <w:sz w:val="21"/>
+          <w:szCs w:val="21"/>
+          <w:lang w:val="ru-RU"/>
+        </w:rPr>
+        <w:t>}</w:t>
+      </w:r>
+      <w:r>
+        <w:rPr>
+          <w:color w:val="F8F8F2"/>
+          <w:sz w:val="21"/>
+          <w:szCs w:val="21"/>
+          <w:lang w:val="ru-RU"/>
+        </w:rPr>
+        <w:br/>
+        <w:t xml:space="preserve">                           </w:t>
+      </w:r>
+      <w:r>
+        <w:rPr>
+          <w:color w:val="A6E22E"/>
+          <w:sz w:val="21"/>
+          <w:szCs w:val="21"/>
+        </w:rPr>
+        <w:t>component</w:t>
+      </w:r>
+      <w:r>
+        <w:rPr>
+          <w:color w:val="E6DB74"/>
+          <w:sz w:val="21"/>
+          <w:szCs w:val="21"/>
+          <w:lang w:val="ru-RU"/>
+        </w:rPr>
+        <w:t>=</w:t>
+      </w:r>
+      <w:r>
+        <w:rPr>
+          <w:color w:val="F8F8F2"/>
+          <w:sz w:val="21"/>
+          <w:szCs w:val="21"/>
+          <w:lang w:val="ru-RU"/>
+        </w:rPr>
+        <w:t>{</w:t>
+      </w:r>
+      <w:r>
+        <w:rPr>
+          <w:i/>
+          <w:iCs/>
+          <w:color w:val="FD971F"/>
+          <w:sz w:val="21"/>
+          <w:szCs w:val="21"/>
+        </w:rPr>
+        <w:t>route</w:t>
+      </w:r>
+      <w:r>
+        <w:rPr>
+          <w:color w:val="F8F8F2"/>
+          <w:sz w:val="21"/>
+          <w:szCs w:val="21"/>
+          <w:lang w:val="ru-RU"/>
+        </w:rPr>
+        <w:t>.</w:t>
+      </w:r>
+      <w:r>
+        <w:rPr>
+          <w:color w:val="F8F8F2"/>
+          <w:sz w:val="21"/>
+          <w:szCs w:val="21"/>
+        </w:rPr>
+        <w:t>component</w:t>
+      </w:r>
+      <w:r>
+        <w:rPr>
+          <w:color w:val="F8F8F2"/>
+          <w:sz w:val="21"/>
+          <w:szCs w:val="21"/>
+          <w:lang w:val="ru-RU"/>
+        </w:rPr>
+        <w:t>}</w:t>
+      </w:r>
+      <w:r>
+        <w:rPr>
+          <w:color w:val="F8F8F2"/>
+          <w:sz w:val="21"/>
+          <w:szCs w:val="21"/>
+          <w:lang w:val="ru-RU"/>
+        </w:rPr>
+        <w:br/>
+        <w:t xml:space="preserve">                           </w:t>
+      </w:r>
+      <w:r>
+        <w:rPr>
+          <w:color w:val="A6E22E"/>
+          <w:sz w:val="21"/>
+          <w:szCs w:val="21"/>
+        </w:rPr>
+        <w:t>key</w:t>
+      </w:r>
+      <w:r>
+        <w:rPr>
+          <w:color w:val="E6DB74"/>
+          <w:sz w:val="21"/>
+          <w:szCs w:val="21"/>
+          <w:lang w:val="ru-RU"/>
+        </w:rPr>
+        <w:t>=</w:t>
+      </w:r>
+      <w:r>
+        <w:rPr>
+          <w:color w:val="F8F8F2"/>
+          <w:sz w:val="21"/>
+          <w:szCs w:val="21"/>
+          <w:lang w:val="ru-RU"/>
+        </w:rPr>
+        <w:t>{</w:t>
+      </w:r>
+      <w:r>
+        <w:rPr>
+          <w:i/>
+          <w:iCs/>
+          <w:color w:val="FD971F"/>
+          <w:sz w:val="21"/>
+          <w:szCs w:val="21"/>
+        </w:rPr>
+        <w:t>route</w:t>
+      </w:r>
+      <w:r>
+        <w:rPr>
+          <w:color w:val="F8F8F2"/>
+          <w:sz w:val="21"/>
+          <w:szCs w:val="21"/>
+          <w:lang w:val="ru-RU"/>
+        </w:rPr>
+        <w:t>.</w:t>
+      </w:r>
+      <w:r>
+        <w:rPr>
+          <w:color w:val="F8F8F2"/>
+          <w:sz w:val="21"/>
+          <w:szCs w:val="21"/>
+        </w:rPr>
+        <w:t>path</w:t>
+      </w:r>
+      <w:r>
+        <w:rPr>
+          <w:color w:val="F8F8F2"/>
+          <w:sz w:val="21"/>
+          <w:szCs w:val="21"/>
+          <w:lang w:val="ru-RU"/>
+        </w:rPr>
+        <w:t xml:space="preserve">} </w:t>
+      </w:r>
+      <w:r>
+        <w:rPr>
+          <w:color w:val="75715E"/>
+          <w:sz w:val="21"/>
+          <w:szCs w:val="21"/>
+          <w:lang w:val="ru-RU"/>
+        </w:rPr>
+        <w:t>// укажем в качестве ключа путь к компоненту, т.к. он будет уникальным</w:t>
+      </w:r>
+      <w:r>
+        <w:rPr>
+          <w:color w:val="75715E"/>
+          <w:sz w:val="21"/>
+          <w:szCs w:val="21"/>
+          <w:lang w:val="ru-RU"/>
+        </w:rPr>
+        <w:br/>
+        <w:t xml:space="preserve">                    </w:t>
+      </w:r>
+      <w:r>
+        <w:rPr>
+          <w:color w:val="F8F8F2"/>
+          <w:sz w:val="21"/>
+          <w:szCs w:val="21"/>
+          <w:lang w:val="ru-RU"/>
+        </w:rPr>
+        <w:t>/&gt;</w:t>
+      </w:r>
+      <w:r>
+        <w:rPr>
+          <w:color w:val="F8F8F2"/>
+          <w:sz w:val="21"/>
+          <w:szCs w:val="21"/>
+          <w:lang w:val="ru-RU"/>
+        </w:rPr>
+        <w:br/>
+        <w:t xml:space="preserve">                )}</w:t>
+      </w:r>
+      <w:r>
+        <w:rPr>
+          <w:color w:val="F8F8F2"/>
+          <w:sz w:val="21"/>
+          <w:szCs w:val="21"/>
+          <w:lang w:val="ru-RU"/>
+        </w:rPr>
+        <w:br/>
+        <w:t xml:space="preserve">                &lt;</w:t>
+      </w:r>
+      <w:r>
+        <w:rPr>
+          <w:color w:val="F92672"/>
+          <w:sz w:val="21"/>
+          <w:szCs w:val="21"/>
+        </w:rPr>
+        <w:t>Redirect</w:t>
+      </w:r>
+      <w:r>
+        <w:rPr>
+          <w:color w:val="F92672"/>
+          <w:sz w:val="21"/>
+          <w:szCs w:val="21"/>
+          <w:lang w:val="ru-RU"/>
+        </w:rPr>
+        <w:t xml:space="preserve"> </w:t>
+      </w:r>
+      <w:r>
+        <w:rPr>
+          <w:color w:val="A6E22E"/>
+          <w:sz w:val="21"/>
+          <w:szCs w:val="21"/>
+        </w:rPr>
+        <w:t>to</w:t>
+      </w:r>
+      <w:r>
+        <w:rPr>
+          <w:color w:val="E6DB74"/>
+          <w:sz w:val="21"/>
+          <w:szCs w:val="21"/>
+          <w:lang w:val="ru-RU"/>
+        </w:rPr>
+        <w:t>=</w:t>
+      </w:r>
+      <w:r>
+        <w:rPr>
+          <w:color w:val="F8F8F2"/>
+          <w:sz w:val="21"/>
+          <w:szCs w:val="21"/>
+          <w:lang w:val="ru-RU"/>
+        </w:rPr>
+        <w:t>{</w:t>
+      </w:r>
+      <w:proofErr w:type="spellStart"/>
+      <w:r>
+        <w:rPr>
+          <w:color w:val="F8F8F2"/>
+          <w:sz w:val="21"/>
+          <w:szCs w:val="21"/>
+        </w:rPr>
+        <w:t>RouteNames</w:t>
+      </w:r>
+      <w:proofErr w:type="spellEnd"/>
+      <w:r>
+        <w:rPr>
+          <w:color w:val="F8F8F2"/>
+          <w:sz w:val="21"/>
+          <w:szCs w:val="21"/>
+          <w:lang w:val="ru-RU"/>
+        </w:rPr>
+        <w:t>.</w:t>
+      </w:r>
+      <w:r>
+        <w:rPr>
+          <w:i/>
+          <w:iCs/>
+          <w:color w:val="F8F8F2"/>
+          <w:sz w:val="21"/>
+          <w:szCs w:val="21"/>
+        </w:rPr>
+        <w:t>LOGIN</w:t>
+      </w:r>
+      <w:r>
+        <w:rPr>
+          <w:color w:val="F8F8F2"/>
+          <w:sz w:val="21"/>
+          <w:szCs w:val="21"/>
+          <w:lang w:val="ru-RU"/>
+        </w:rPr>
+        <w:t>}/&gt;</w:t>
+      </w:r>
+      <w:r>
+        <w:rPr>
+          <w:color w:val="F8F8F2"/>
+          <w:sz w:val="21"/>
+          <w:szCs w:val="21"/>
+          <w:lang w:val="ru-RU"/>
+        </w:rPr>
+        <w:br/>
+        <w:t xml:space="preserve">            &lt;/</w:t>
+      </w:r>
+      <w:r>
+        <w:rPr>
+          <w:color w:val="F92672"/>
+          <w:sz w:val="21"/>
+          <w:szCs w:val="21"/>
+        </w:rPr>
+        <w:t>Switch</w:t>
+      </w:r>
+      <w:r>
+        <w:rPr>
+          <w:color w:val="F8F8F2"/>
+          <w:sz w:val="21"/>
+          <w:szCs w:val="21"/>
+          <w:lang w:val="ru-RU"/>
+        </w:rPr>
+        <w:t>&gt;</w:t>
+      </w:r>
+      <w:r>
+        <w:rPr>
+          <w:color w:val="F8F8F2"/>
+          <w:sz w:val="21"/>
+          <w:szCs w:val="21"/>
+          <w:lang w:val="ru-RU"/>
+        </w:rPr>
+        <w:br/>
+        <w:t xml:space="preserve">    )</w:t>
+      </w:r>
+      <w:r>
+        <w:rPr>
+          <w:color w:val="CC7832"/>
+          <w:sz w:val="21"/>
+          <w:szCs w:val="21"/>
+          <w:lang w:val="ru-RU"/>
+        </w:rPr>
+        <w:t>;</w:t>
+      </w:r>
+      <w:r>
+        <w:rPr>
+          <w:color w:val="CC7832"/>
+          <w:sz w:val="21"/>
+          <w:szCs w:val="21"/>
+          <w:lang w:val="ru-RU"/>
+        </w:rPr>
+        <w:br/>
+      </w:r>
+      <w:r>
+        <w:rPr>
+          <w:color w:val="F8F8F2"/>
+          <w:sz w:val="21"/>
+          <w:szCs w:val="21"/>
+          <w:lang w:val="ru-RU"/>
+        </w:rPr>
+        <w:t>}</w:t>
+      </w:r>
+      <w:r>
+        <w:rPr>
+          <w:color w:val="CC7832"/>
+          <w:sz w:val="21"/>
+          <w:szCs w:val="21"/>
+          <w:lang w:val="ru-RU"/>
+        </w:rPr>
+        <w:t>;</w:t>
+      </w:r>
+      <w:r>
+        <w:rPr>
+          <w:color w:val="CC7832"/>
+          <w:sz w:val="21"/>
+          <w:szCs w:val="21"/>
+          <w:lang w:val="ru-RU"/>
+        </w:rPr>
+        <w:br/>
+      </w:r>
+      <w:r>
+        <w:rPr>
+          <w:color w:val="CC7832"/>
+          <w:sz w:val="21"/>
+          <w:szCs w:val="21"/>
+          <w:lang w:val="ru-RU"/>
+        </w:rPr>
+        <w:br/>
+      </w:r>
+      <w:r>
+        <w:rPr>
+          <w:color w:val="F92672"/>
+          <w:sz w:val="21"/>
+          <w:szCs w:val="21"/>
+        </w:rPr>
+        <w:t>export</w:t>
+      </w:r>
+      <w:r>
+        <w:rPr>
+          <w:color w:val="F92672"/>
+          <w:sz w:val="21"/>
+          <w:szCs w:val="21"/>
+          <w:lang w:val="ru-RU"/>
+        </w:rPr>
+        <w:t xml:space="preserve"> </w:t>
+      </w:r>
+      <w:r>
+        <w:rPr>
+          <w:color w:val="F92672"/>
+          <w:sz w:val="21"/>
+          <w:szCs w:val="21"/>
+        </w:rPr>
+        <w:t>default</w:t>
+      </w:r>
+      <w:r>
+        <w:rPr>
+          <w:color w:val="F92672"/>
+          <w:sz w:val="21"/>
+          <w:szCs w:val="21"/>
+          <w:lang w:val="ru-RU"/>
+        </w:rPr>
+        <w:t xml:space="preserve"> </w:t>
+      </w:r>
+      <w:proofErr w:type="spellStart"/>
+      <w:r>
+        <w:rPr>
+          <w:color w:val="A6E22E"/>
+          <w:sz w:val="21"/>
+          <w:szCs w:val="21"/>
+        </w:rPr>
+        <w:t>AppRouter</w:t>
+      </w:r>
+      <w:proofErr w:type="spellEnd"/>
+      <w:r>
+        <w:rPr>
+          <w:color w:val="CC7832"/>
+          <w:sz w:val="21"/>
+          <w:szCs w:val="21"/>
+          <w:lang w:val="ru-RU"/>
+        </w:rPr>
+        <w:t>;</w:t>
+      </w:r>
+    </w:p>
+    <w:p>
+      <w:pPr>
+        <w:spacing w:after="0"/>
+        <w:ind w:firstLine="450"/>
+        <w:rPr>
+          <w:sz w:val="24"/>
+          <w:szCs w:val="24"/>
+        </w:rPr>
+      </w:pPr>
+      <w:r>
+        <w:rPr>
+          <w:sz w:val="24"/>
+          <w:szCs w:val="24"/>
+        </w:rPr>
+        <w:t xml:space="preserve"> </w:t>
+      </w:r>
+      <w:r>
+        <w:rPr>
+          <w:sz w:val="24"/>
+          <w:szCs w:val="24"/>
+        </w:rPr>
+        <w:t xml:space="preserve">Далее подключим роутер в приложение в </w:t>
+      </w:r>
+      <w:r>
+        <w:rPr>
+          <w:sz w:val="24"/>
+          <w:szCs w:val="24"/>
+          <w:lang w:val="en-US"/>
+        </w:rPr>
+        <w:t>App</w:t>
+      </w:r>
+      <w:r>
+        <w:rPr>
+          <w:sz w:val="24"/>
+          <w:szCs w:val="24"/>
+        </w:rPr>
+        <w:t>.</w:t>
+      </w:r>
+      <w:r>
+        <w:rPr>
+          <w:sz w:val="24"/>
+          <w:szCs w:val="24"/>
+          <w:lang w:val="en-US"/>
+        </w:rPr>
+        <w:t>tsx</w:t>
+      </w:r>
+    </w:p>
+    <w:p>
+      <w:pPr>
+        <w:spacing w:after="0"/>
+        <w:ind w:firstLine="450"/>
+        <w:rPr>
+          <w:sz w:val="24"/>
+          <w:szCs w:val="24"/>
+        </w:rPr>
+      </w:pPr>
+    </w:p>
+    <w:p>
+      <w:pPr>
+        <w:pStyle w:val="HTMLPreformatted"/>
+        <w:shd w:val="clear" w:color="auto" w:fill="272822"/>
+        <w:rPr>
+          <w:color w:val="F8F8F2"/>
+          <w:sz w:val="21"/>
+          <w:szCs w:val="21"/>
+        </w:rPr>
+      </w:pPr>
+      <w:r>
+        <w:rPr>
+          <w:color w:val="F92672"/>
+          <w:sz w:val="21"/>
+          <w:szCs w:val="21"/>
+        </w:rPr>
+        <w:t xml:space="preserve">import </w:t>
+      </w:r>
+      <w:r>
+        <w:rPr>
+          <w:color w:val="F8F8F2"/>
+          <w:sz w:val="21"/>
+          <w:szCs w:val="21"/>
+        </w:rPr>
+        <w:t>React</w:t>
+      </w:r>
+      <w:r>
+        <w:rPr>
+          <w:color w:val="CC7832"/>
+          <w:sz w:val="21"/>
+          <w:szCs w:val="21"/>
+        </w:rPr>
+        <w:t xml:space="preserve">, </w:t>
+      </w:r>
+      <w:r>
+        <w:rPr>
+          <w:color w:val="F8F8F2"/>
+          <w:sz w:val="21"/>
+          <w:szCs w:val="21"/>
+        </w:rPr>
+        <w:t xml:space="preserve">{FC} </w:t>
+      </w:r>
+      <w:r>
+        <w:rPr>
+          <w:color w:val="F92672"/>
+          <w:sz w:val="21"/>
+          <w:szCs w:val="21"/>
+        </w:rPr>
+        <w:t xml:space="preserve">from </w:t>
+      </w:r>
+      <w:r>
+        <w:rPr>
+          <w:color w:val="E6DB74"/>
+          <w:sz w:val="21"/>
+          <w:szCs w:val="21"/>
+        </w:rPr>
+        <w:t>'react'</w:t>
+      </w:r>
+      <w:r>
+        <w:rPr>
+          <w:color w:val="CC7832"/>
+          <w:sz w:val="21"/>
+          <w:szCs w:val="21"/>
+        </w:rPr>
+        <w:t>;</w:t>
+      </w:r>
+      <w:r>
+        <w:rPr>
+          <w:color w:val="CC7832"/>
+          <w:sz w:val="21"/>
+          <w:szCs w:val="21"/>
+        </w:rPr>
+        <w:br/>
+      </w:r>
+      <w:r>
+        <w:rPr>
+          <w:color w:val="F92672"/>
+          <w:sz w:val="21"/>
+          <w:szCs w:val="21"/>
+        </w:rPr>
+        <w:t xml:space="preserve">import </w:t>
+      </w:r>
+      <w:r>
+        <w:rPr>
+          <w:color w:val="E6DB74"/>
+          <w:sz w:val="21"/>
+          <w:szCs w:val="21"/>
+        </w:rPr>
+        <w:t>'./App.css'</w:t>
+      </w:r>
+      <w:r>
+        <w:rPr>
+          <w:color w:val="CC7832"/>
+          <w:sz w:val="21"/>
+          <w:szCs w:val="21"/>
+        </w:rPr>
+        <w:t>;</w:t>
+      </w:r>
+      <w:r>
+        <w:rPr>
+          <w:color w:val="CC7832"/>
+          <w:sz w:val="21"/>
+          <w:szCs w:val="21"/>
+        </w:rPr>
+        <w:br/>
+      </w:r>
+      <w:r>
+        <w:rPr>
+          <w:color w:val="F92672"/>
+          <w:sz w:val="21"/>
+          <w:szCs w:val="21"/>
+        </w:rPr>
+        <w:t xml:space="preserve">import </w:t>
+      </w:r>
+      <w:proofErr w:type="spellStart"/>
+      <w:r>
+        <w:rPr>
+          <w:color w:val="A6E22E"/>
+          <w:sz w:val="21"/>
+          <w:szCs w:val="21"/>
+        </w:rPr>
+        <w:t>AppRouter</w:t>
+      </w:r>
+      <w:proofErr w:type="spellEnd"/>
+      <w:r>
+        <w:rPr>
+          <w:color w:val="A6E22E"/>
+          <w:sz w:val="21"/>
+          <w:szCs w:val="21"/>
+        </w:rPr>
+        <w:t xml:space="preserve"> </w:t>
+      </w:r>
+      <w:r>
+        <w:rPr>
+          <w:color w:val="F92672"/>
+          <w:sz w:val="21"/>
+          <w:szCs w:val="21"/>
+        </w:rPr>
+        <w:t xml:space="preserve">from </w:t>
+      </w:r>
+      <w:r>
+        <w:rPr>
+          <w:color w:val="E6DB74"/>
+          <w:sz w:val="21"/>
+          <w:szCs w:val="21"/>
+        </w:rPr>
+        <w:t>"./components/</w:t>
+      </w:r>
+      <w:proofErr w:type="spellStart"/>
+      <w:r>
+        <w:rPr>
+          <w:color w:val="E6DB74"/>
+          <w:sz w:val="21"/>
+          <w:szCs w:val="21"/>
+        </w:rPr>
+        <w:t>AppRouter</w:t>
+      </w:r>
+      <w:proofErr w:type="spellEnd"/>
+      <w:r>
+        <w:rPr>
+          <w:color w:val="E6DB74"/>
+          <w:sz w:val="21"/>
+          <w:szCs w:val="21"/>
+        </w:rPr>
+        <w:t>"</w:t>
+      </w:r>
+      <w:r>
+        <w:rPr>
+          <w:color w:val="CC7832"/>
+          <w:sz w:val="21"/>
+          <w:szCs w:val="21"/>
+        </w:rPr>
+        <w:t>;</w:t>
+      </w:r>
+      <w:r>
+        <w:rPr>
+          <w:color w:val="CC7832"/>
+          <w:sz w:val="21"/>
+          <w:szCs w:val="21"/>
+        </w:rPr>
+        <w:br/>
+      </w:r>
+      <w:r>
+        <w:rPr>
+          <w:color w:val="CC7832"/>
+          <w:sz w:val="21"/>
+          <w:szCs w:val="21"/>
+        </w:rPr>
+        <w:br/>
+      </w:r>
+      <w:r>
+        <w:rPr>
+          <w:color w:val="F92672"/>
+          <w:sz w:val="21"/>
+          <w:szCs w:val="21"/>
+        </w:rPr>
+        <w:t xml:space="preserve">const </w:t>
+      </w:r>
+      <w:r>
+        <w:rPr>
+          <w:color w:val="A6E22E"/>
+          <w:sz w:val="21"/>
+          <w:szCs w:val="21"/>
+        </w:rPr>
+        <w:t>App</w:t>
+      </w:r>
+      <w:r>
+        <w:rPr>
+          <w:color w:val="F92672"/>
+          <w:sz w:val="21"/>
+          <w:szCs w:val="21"/>
+        </w:rPr>
+        <w:t xml:space="preserve">: </w:t>
+      </w:r>
+      <w:r>
+        <w:rPr>
+          <w:color w:val="F8F8F2"/>
+          <w:sz w:val="21"/>
+          <w:szCs w:val="21"/>
+        </w:rPr>
+        <w:t xml:space="preserve">FC </w:t>
+      </w:r>
+      <w:r>
+        <w:rPr>
+          <w:color w:val="F92672"/>
+          <w:sz w:val="21"/>
+          <w:szCs w:val="21"/>
+        </w:rPr>
+        <w:t xml:space="preserve">= </w:t>
+      </w:r>
+      <w:r>
+        <w:rPr>
+          <w:color w:val="F8F8F2"/>
+          <w:sz w:val="21"/>
+          <w:szCs w:val="21"/>
+        </w:rPr>
+        <w:t xml:space="preserve">() </w:t>
+      </w:r>
+      <w:r>
+        <w:rPr>
+          <w:color w:val="F92672"/>
+          <w:sz w:val="21"/>
+          <w:szCs w:val="21"/>
+        </w:rPr>
+        <w:t xml:space="preserve">=&gt; </w:t>
+      </w:r>
+      <w:r>
+        <w:rPr>
+          <w:color w:val="F8F8F2"/>
+          <w:sz w:val="21"/>
+          <w:szCs w:val="21"/>
+        </w:rPr>
+        <w:t>{</w:t>
+      </w:r>
+      <w:r>
+        <w:rPr>
+          <w:color w:val="F8F8F2"/>
+          <w:sz w:val="21"/>
+          <w:szCs w:val="21"/>
+        </w:rPr>
+        <w:br/>
+        <w:t xml:space="preserve">    </w:t>
+      </w:r>
+      <w:r>
+        <w:rPr>
+          <w:color w:val="F92672"/>
+          <w:sz w:val="21"/>
+          <w:szCs w:val="21"/>
+        </w:rPr>
+        <w:t xml:space="preserve">return </w:t>
+      </w:r>
+      <w:r>
+        <w:rPr>
+          <w:color w:val="F8F8F2"/>
+          <w:sz w:val="21"/>
+          <w:szCs w:val="21"/>
+        </w:rPr>
+        <w:t>(</w:t>
+      </w:r>
+      <w:r>
+        <w:rPr>
+          <w:color w:val="F8F8F2"/>
+          <w:sz w:val="21"/>
+          <w:szCs w:val="21"/>
+        </w:rPr>
+        <w:br/>
+        <w:t xml:space="preserve">        &lt;</w:t>
+      </w:r>
+      <w:r>
+        <w:rPr>
+          <w:color w:val="F92672"/>
+          <w:sz w:val="21"/>
+          <w:szCs w:val="21"/>
+        </w:rPr>
+        <w:t>div</w:t>
+      </w:r>
+      <w:r>
+        <w:rPr>
+          <w:color w:val="F8F8F2"/>
+          <w:sz w:val="21"/>
+          <w:szCs w:val="21"/>
+        </w:rPr>
+        <w:t>&gt;</w:t>
+      </w:r>
+      <w:r>
+        <w:rPr>
+          <w:color w:val="F8F8F2"/>
+          <w:sz w:val="21"/>
+          <w:szCs w:val="21"/>
+        </w:rPr>
+        <w:br/>
+        <w:t xml:space="preserve">            &lt;</w:t>
+      </w:r>
+      <w:proofErr w:type="spellStart"/>
+      <w:r>
+        <w:rPr>
+          <w:color w:val="F92672"/>
+          <w:sz w:val="21"/>
+          <w:szCs w:val="21"/>
+        </w:rPr>
+        <w:t>AppRouter</w:t>
+      </w:r>
+      <w:proofErr w:type="spellEnd"/>
+      <w:r>
+        <w:rPr>
+          <w:color w:val="F8F8F2"/>
+          <w:sz w:val="21"/>
+          <w:szCs w:val="21"/>
+        </w:rPr>
+        <w:t>/&gt;</w:t>
+      </w:r>
+      <w:r>
+        <w:rPr>
+          <w:color w:val="F8F8F2"/>
+          <w:sz w:val="21"/>
+          <w:szCs w:val="21"/>
+        </w:rPr>
+        <w:br/>
+        <w:t xml:space="preserve">        &lt;/</w:t>
+      </w:r>
+      <w:r>
+        <w:rPr>
+          <w:color w:val="F92672"/>
+          <w:sz w:val="21"/>
+          <w:szCs w:val="21"/>
+        </w:rPr>
+        <w:t>div</w:t>
+      </w:r>
+      <w:r>
+        <w:rPr>
+          <w:color w:val="F8F8F2"/>
+          <w:sz w:val="21"/>
+          <w:szCs w:val="21"/>
+        </w:rPr>
+        <w:t>&gt;</w:t>
+      </w:r>
+      <w:r>
+        <w:rPr>
+          <w:color w:val="F8F8F2"/>
+          <w:sz w:val="21"/>
+          <w:szCs w:val="21"/>
+        </w:rPr>
+        <w:br/>
+        <w:t xml:space="preserve">    )</w:t>
+      </w:r>
+      <w:r>
+        <w:rPr>
+          <w:color w:val="CC7832"/>
+          <w:sz w:val="21"/>
+          <w:szCs w:val="21"/>
+        </w:rPr>
+        <w:t>;</w:t>
+      </w:r>
+      <w:r>
+        <w:rPr>
+          <w:color w:val="CC7832"/>
+          <w:sz w:val="21"/>
+          <w:szCs w:val="21"/>
+        </w:rPr>
+        <w:br/>
+      </w:r>
+      <w:r>
+        <w:rPr>
+          <w:color w:val="F8F8F2"/>
+          <w:sz w:val="21"/>
+          <w:szCs w:val="21"/>
+        </w:rPr>
+        <w:t>}</w:t>
+      </w:r>
+      <w:r>
+        <w:rPr>
+          <w:color w:val="CC7832"/>
+          <w:sz w:val="21"/>
+          <w:szCs w:val="21"/>
+        </w:rPr>
+        <w:t>;</w:t>
+      </w:r>
+      <w:r>
+        <w:rPr>
+          <w:color w:val="CC7832"/>
+          <w:sz w:val="21"/>
+          <w:szCs w:val="21"/>
+        </w:rPr>
+        <w:br/>
+      </w:r>
+      <w:r>
+        <w:rPr>
+          <w:color w:val="CC7832"/>
+          <w:sz w:val="21"/>
+          <w:szCs w:val="21"/>
+        </w:rPr>
+        <w:br/>
+      </w:r>
+      <w:r>
+        <w:rPr>
+          <w:color w:val="F92672"/>
+          <w:sz w:val="21"/>
+          <w:szCs w:val="21"/>
+        </w:rPr>
+        <w:t xml:space="preserve">export default </w:t>
+      </w:r>
+      <w:r>
+        <w:rPr>
+          <w:color w:val="A6E22E"/>
+          <w:sz w:val="21"/>
+          <w:szCs w:val="21"/>
+        </w:rPr>
+        <w:t>App</w:t>
+      </w:r>
+      <w:r>
+        <w:rPr>
+          <w:color w:val="CC7832"/>
+          <w:sz w:val="21"/>
+          <w:szCs w:val="21"/>
+        </w:rPr>
+        <w:t>;</w:t>
+      </w:r>
+    </w:p>
+    <w:p>
+      <w:pPr>
+        <w:spacing w:after="0"/>
+        <w:ind w:firstLine="450"/>
+        <w:rPr>
+          <w:sz w:val="24"/>
+          <w:szCs w:val="24"/>
+          <w:lang w:val="en-US"/>
+        </w:rPr>
+      </w:pPr>
+    </w:p>
+    <w:p>
+      <w:pPr>
+        <w:spacing w:after="0"/>
+        <w:ind w:firstLine="450"/>
+        <w:rPr>
+          <w:sz w:val="24"/>
+          <w:szCs w:val="24"/>
+          <w:lang w:val="en-US"/>
+        </w:rPr>
+      </w:pPr>
+    </w:p>
+    <w:p>
+      <w:pPr>
+        <w:spacing w:after="0"/>
+        <w:ind w:firstLine="450"/>
+        <w:rPr>
+          <w:sz w:val="24"/>
+          <w:szCs w:val="24"/>
+          <w:lang w:val="en-US"/>
         </w:rPr>
       </w:pPr>
     </w:p>
@@ -1311,6 +5645,103 @@
     </w:sectPr>
   </w:body>
 </w:document>
+</file>
+
+<file path=word/numbering.xml><?xml version="1.0" encoding="utf-8"?>
+<w:numbering xmlns:wpc="http://schemas.microsoft.com/office/word/2010/wordprocessingCanvas" xmlns:cx="http://schemas.microsoft.com/office/drawing/2014/chartex" xmlns:cx1="http://schemas.microsoft.com/office/drawing/2015/9/8/chartex" xmlns:cx2="http://schemas.microsoft.com/office/drawing/2015/10/21/chartex" xmlns:cx3="http://schemas.microsoft.com/office/drawing/2016/5/9/chartex" xmlns:cx4="http://schemas.microsoft.com/office/drawing/2016/5/10/chartex" xmlns:cx5="http://schemas.microsoft.com/office/drawing/2016/5/11/chartex" xmlns:cx6="http://schemas.microsoft.com/office/drawing/2016/5/12/chartex" xmlns:cx7="http://schemas.microsoft.com/office/drawing/2016/5/13/chartex" xmlns:cx8="http://schemas.microsoft.com/office/drawing/2016/5/14/chartex" xmlns:mc="http://schemas.openxmlformats.org/markup-compatibility/2006" xmlns:aink="http://schemas.microsoft.com/office/drawing/2016/ink" xmlns:am3d="http://schemas.microsoft.com/office/drawing/2017/model3d" xmlns:o="urn:schemas-microsoft-com:office:office" xmlns:r="http://schemas.openxmlformats.org/officeDocument/2006/relationships" xmlns:m="http://schemas.openxmlformats.org/officeDocument/2006/math" xmlns:v="urn:schemas-microsoft-com:vml" xmlns:wp14="http://schemas.microsoft.com/office/word/2010/wordprocessingDrawing" xmlns:wp="http://schemas.openxmlformats.org/drawingml/2006/wordprocessingDrawing" xmlns:w10="urn:schemas-microsoft-com:office:word" xmlns:w="http://schemas.openxmlformats.org/wordprocessingml/2006/main" xmlns:w14="http://schemas.microsoft.com/office/word/2010/wordml" xmlns:w15="http://schemas.microsoft.com/office/word/2012/wordml" xmlns:w16cex="http://schemas.microsoft.com/office/word/2018/wordml/cex" xmlns:w16cid="http://schemas.microsoft.com/office/word/2016/wordml/cid" xmlns:w16="http://schemas.microsoft.com/office/word/2018/wordml" xmlns:w16sdtdh="http://schemas.microsoft.com/office/word/2020/wordml/sdtdatahash" xmlns:w16se="http://schemas.microsoft.com/office/word/2015/wordml/symex" xmlns:wpg="http://schemas.microsoft.com/office/word/2010/wordprocessingGroup" xmlns:wpi="http://schemas.microsoft.com/office/word/2010/wordprocessingInk" xmlns:wne="http://schemas.microsoft.com/office/word/2006/wordml" xmlns:wps="http://schemas.microsoft.com/office/word/2010/wordprocessingShape" mc:Ignorable="w14 w15 w16se w16cid w16 w16cex w16sdtdh wp14">
+  <w:abstractNum w:abstractNumId="0" w15:restartNumberingAfterBreak="0">
+    <w:nsid w:val="680B2845"/>
+    <w:multiLevelType w:val="hybridMultilevel"/>
+    <w:tmpl w:val="4416641C"/>
+    <w:lvl w:ilvl="0" w:tplc="0409000F">
+      <w:start w:val="1"/>
+      <w:numFmt w:val="decimal"/>
+      <w:lvlText w:val="%1."/>
+      <w:lvlJc w:val="left"/>
+      <w:pPr>
+        <w:ind w:left="720" w:hanging="360"/>
+      </w:pPr>
+      <w:rPr>
+        <w:rFonts w:hint="default"/>
+      </w:rPr>
+    </w:lvl>
+    <w:lvl w:ilvl="1" w:tplc="04090019" w:tentative="1">
+      <w:start w:val="1"/>
+      <w:numFmt w:val="lowerLetter"/>
+      <w:lvlText w:val="%2."/>
+      <w:lvlJc w:val="left"/>
+      <w:pPr>
+        <w:ind w:left="1440" w:hanging="360"/>
+      </w:pPr>
+    </w:lvl>
+    <w:lvl w:ilvl="2" w:tplc="0409001B" w:tentative="1">
+      <w:start w:val="1"/>
+      <w:numFmt w:val="lowerRoman"/>
+      <w:lvlText w:val="%3."/>
+      <w:lvlJc w:val="right"/>
+      <w:pPr>
+        <w:ind w:left="2160" w:hanging="180"/>
+      </w:pPr>
+    </w:lvl>
+    <w:lvl w:ilvl="3" w:tplc="0409000F" w:tentative="1">
+      <w:start w:val="1"/>
+      <w:numFmt w:val="decimal"/>
+      <w:lvlText w:val="%4."/>
+      <w:lvlJc w:val="left"/>
+      <w:pPr>
+        <w:ind w:left="2880" w:hanging="360"/>
+      </w:pPr>
+    </w:lvl>
+    <w:lvl w:ilvl="4" w:tplc="04090019" w:tentative="1">
+      <w:start w:val="1"/>
+      <w:numFmt w:val="lowerLetter"/>
+      <w:lvlText w:val="%5."/>
+      <w:lvlJc w:val="left"/>
+      <w:pPr>
+        <w:ind w:left="3600" w:hanging="360"/>
+      </w:pPr>
+    </w:lvl>
+    <w:lvl w:ilvl="5" w:tplc="0409001B" w:tentative="1">
+      <w:start w:val="1"/>
+      <w:numFmt w:val="lowerRoman"/>
+      <w:lvlText w:val="%6."/>
+      <w:lvlJc w:val="right"/>
+      <w:pPr>
+        <w:ind w:left="4320" w:hanging="180"/>
+      </w:pPr>
+    </w:lvl>
+    <w:lvl w:ilvl="6" w:tplc="0409000F" w:tentative="1">
+      <w:start w:val="1"/>
+      <w:numFmt w:val="decimal"/>
+      <w:lvlText w:val="%7."/>
+      <w:lvlJc w:val="left"/>
+      <w:pPr>
+        <w:ind w:left="5040" w:hanging="360"/>
+      </w:pPr>
+    </w:lvl>
+    <w:lvl w:ilvl="7" w:tplc="04090019" w:tentative="1">
+      <w:start w:val="1"/>
+      <w:numFmt w:val="lowerLetter"/>
+      <w:lvlText w:val="%8."/>
+      <w:lvlJc w:val="left"/>
+      <w:pPr>
+        <w:ind w:left="5760" w:hanging="360"/>
+      </w:pPr>
+    </w:lvl>
+    <w:lvl w:ilvl="8" w:tplc="0409001B" w:tentative="1">
+      <w:start w:val="1"/>
+      <w:numFmt w:val="lowerRoman"/>
+      <w:lvlText w:val="%9."/>
+      <w:lvlJc w:val="right"/>
+      <w:pPr>
+        <w:ind w:left="6480" w:hanging="180"/>
+      </w:pPr>
+    </w:lvl>
+  </w:abstractNum>
+  <w:num w:numId="1">
+    <w:abstractNumId w:val="0"/>
+  </w:num>
+</w:numbering>
 </file>
 
 <file path=word/styles.xml><?xml version="1.0" encoding="utf-8"?>
@@ -1797,6 +6228,17 @@
       <w:lang w:val="en-US"/>
     </w:rPr>
   </w:style>
+  <w:style w:type="paragraph" w:styleId="ListParagraph">
+    <w:name w:val="List Paragraph"/>
+    <w:basedOn w:val="Normal"/>
+    <w:uiPriority w:val="34"/>
+    <w:qFormat/>
+    <w:rsid w:val="00363125"/>
+    <w:pPr>
+      <w:ind w:left="720"/>
+      <w:contextualSpacing/>
+    </w:pPr>
+  </w:style>
 </w:styles>
 </file>
 

</xml_diff>